<commit_message>
uptaded INTRO Zusammenfassung und ToDos
</commit_message>
<xml_diff>
--- a/00_MEP Vorbereitung Raphael Kissling/Zusammenfassung MEP/INTRO_Zusammenfassung.docx
+++ b/00_MEP Vorbereitung Raphael Kissling/Zusammenfassung MEP/INTRO_Zusammenfassung.docx
@@ -856,7 +856,7 @@
                 <v:shape id="_x0000_i1025" type="#_x0000_t75" style="width:182.7pt;height:182.7pt" o:ole="">
                   <v:imagedata r:id="rId7" o:title=""/>
                 </v:shape>
-                <o:OLEObject Type="Embed" ProgID="Visio.Drawing.15" ShapeID="_x0000_i1025" DrawAspect="Content" ObjectID="_1559050032" r:id="rId8"/>
+                <o:OLEObject Type="Embed" ProgID="Visio.Drawing.15" ShapeID="_x0000_i1025" DrawAspect="Content" ObjectID="_1559065801" r:id="rId8"/>
               </w:object>
             </w:r>
           </w:p>
@@ -10064,16 +10064,18 @@
       <w:tblPr>
         <w:tblStyle w:val="Tabellenraster"/>
         <w:tblW w:w="9634" w:type="dxa"/>
+        <w:tblLayout w:type="fixed"/>
         <w:tblLook w:val="04A0" w:firstRow="1" w:lastRow="0" w:firstColumn="1" w:lastColumn="0" w:noHBand="0" w:noVBand="1"/>
       </w:tblPr>
       <w:tblGrid>
         <w:gridCol w:w="2122"/>
-        <w:gridCol w:w="822"/>
-        <w:gridCol w:w="595"/>
+        <w:gridCol w:w="992"/>
+        <w:gridCol w:w="425"/>
         <w:gridCol w:w="851"/>
         <w:gridCol w:w="425"/>
         <w:gridCol w:w="567"/>
-        <w:gridCol w:w="850"/>
+        <w:gridCol w:w="425"/>
+        <w:gridCol w:w="425"/>
         <w:gridCol w:w="142"/>
         <w:gridCol w:w="1559"/>
         <w:gridCol w:w="1701"/>
@@ -10396,7 +10398,7 @@
         <w:tc>
           <w:tcPr>
             <w:tcW w:w="4819" w:type="dxa"/>
-            <w:gridSpan w:val="5"/>
+            <w:gridSpan w:val="6"/>
             <w:tcBorders>
               <w:bottom w:val="single" w:sz="4" w:space="0" w:color="auto"/>
             </w:tcBorders>
@@ -10931,7 +10933,7 @@
         <w:tc>
           <w:tcPr>
             <w:tcW w:w="6095" w:type="dxa"/>
-            <w:gridSpan w:val="7"/>
+            <w:gridSpan w:val="8"/>
             <w:tcBorders>
               <w:top w:val="single" w:sz="4" w:space="0" w:color="auto"/>
               <w:left w:val="single" w:sz="4" w:space="0" w:color="auto"/>
@@ -11508,7 +11510,7 @@
         <w:tc>
           <w:tcPr>
             <w:tcW w:w="4252" w:type="dxa"/>
-            <w:gridSpan w:val="4"/>
+            <w:gridSpan w:val="5"/>
           </w:tcPr>
           <w:p>
             <w:pPr>
@@ -11855,7 +11857,7 @@
         <w:tc>
           <w:tcPr>
             <w:tcW w:w="4819" w:type="dxa"/>
-            <w:gridSpan w:val="5"/>
+            <w:gridSpan w:val="6"/>
             <w:vMerge w:val="restart"/>
           </w:tcPr>
           <w:p>
@@ -12632,7 +12634,7 @@
         <w:tc>
           <w:tcPr>
             <w:tcW w:w="4819" w:type="dxa"/>
-            <w:gridSpan w:val="5"/>
+            <w:gridSpan w:val="6"/>
             <w:vMerge/>
           </w:tcPr>
           <w:p>
@@ -12670,7 +12672,7 @@
         <w:tc>
           <w:tcPr>
             <w:tcW w:w="5244" w:type="dxa"/>
-            <w:gridSpan w:val="6"/>
+            <w:gridSpan w:val="7"/>
           </w:tcPr>
           <w:p>
             <w:pPr>
@@ -12892,7 +12894,7 @@
         <w:tc>
           <w:tcPr>
             <w:tcW w:w="4110" w:type="dxa"/>
-            <w:gridSpan w:val="6"/>
+            <w:gridSpan w:val="7"/>
           </w:tcPr>
           <w:p>
             <w:pPr>
@@ -13265,7 +13267,7 @@
         <w:tc>
           <w:tcPr>
             <w:tcW w:w="9634" w:type="dxa"/>
-            <w:gridSpan w:val="10"/>
+            <w:gridSpan w:val="11"/>
             <w:vMerge w:val="restart"/>
           </w:tcPr>
           <w:p>
@@ -13750,7 +13752,7 @@
         <w:tc>
           <w:tcPr>
             <w:tcW w:w="9634" w:type="dxa"/>
-            <w:gridSpan w:val="10"/>
+            <w:gridSpan w:val="11"/>
             <w:vMerge/>
           </w:tcPr>
           <w:p>
@@ -13769,7 +13771,7 @@
         <w:tc>
           <w:tcPr>
             <w:tcW w:w="9634" w:type="dxa"/>
-            <w:gridSpan w:val="10"/>
+            <w:gridSpan w:val="11"/>
           </w:tcPr>
           <w:p>
             <w:pPr>
@@ -13960,24 +13962,22 @@
         </w:trPr>
         <w:tc>
           <w:tcPr>
-            <w:tcW w:w="2944" w:type="dxa"/>
+            <w:tcW w:w="3114" w:type="dxa"/>
             <w:gridSpan w:val="2"/>
             <w:vMerge w:val="restart"/>
           </w:tcPr>
           <w:p>
             <w:pPr>
               <w:pStyle w:val="berschrift1"/>
+              <w:numPr>
+                <w:ilvl w:val="0"/>
+                <w:numId w:val="1"/>
+              </w:numPr>
               <w:outlineLvl w:val="0"/>
               <w:rPr>
                 <w:lang w:val="en-GB"/>
               </w:rPr>
             </w:pPr>
-            <w:r>
-              <w:rPr>
-                <w:lang w:val="en-GB"/>
-              </w:rPr>
-              <w:t xml:space="preserve">12 </w:t>
-            </w:r>
             <w:r>
               <w:rPr>
                 <w:lang w:val="en-GB"/>
@@ -14211,8 +14211,8 @@
         </w:tc>
         <w:tc>
           <w:tcPr>
-            <w:tcW w:w="3430" w:type="dxa"/>
-            <w:gridSpan w:val="6"/>
+            <w:tcW w:w="3260" w:type="dxa"/>
+            <w:gridSpan w:val="7"/>
             <w:vMerge w:val="restart"/>
           </w:tcPr>
           <w:p>
@@ -14361,7 +14361,7 @@
         </w:trPr>
         <w:tc>
           <w:tcPr>
-            <w:tcW w:w="2944" w:type="dxa"/>
+            <w:tcW w:w="3114" w:type="dxa"/>
             <w:gridSpan w:val="2"/>
             <w:vMerge/>
           </w:tcPr>
@@ -14377,8 +14377,8 @@
         </w:tc>
         <w:tc>
           <w:tcPr>
-            <w:tcW w:w="3430" w:type="dxa"/>
-            <w:gridSpan w:val="6"/>
+            <w:tcW w:w="3260" w:type="dxa"/>
+            <w:gridSpan w:val="7"/>
             <w:vMerge/>
           </w:tcPr>
           <w:p>
@@ -14541,32 +14541,17 @@
           </w:p>
         </w:tc>
       </w:tr>
-    </w:tbl>
-    <w:p>
-      <w:pPr>
-        <w:rPr>
-          <w:lang w:val="en-GB"/>
-        </w:rPr>
-      </w:pPr>
-    </w:p>
-    <w:tbl>
-      <w:tblPr>
-        <w:tblStyle w:val="Tabellenraster"/>
-        <w:tblW w:w="9634" w:type="dxa"/>
-        <w:tblBorders>
-          <w:insideH w:val="none" w:sz="0" w:space="0" w:color="auto"/>
-          <w:insideV w:val="none" w:sz="0" w:space="0" w:color="auto"/>
-        </w:tblBorders>
-        <w:tblLook w:val="04A0" w:firstRow="1" w:lastRow="0" w:firstColumn="1" w:lastColumn="0" w:noHBand="0" w:noVBand="1"/>
-      </w:tblPr>
-      <w:tblGrid>
-        <w:gridCol w:w="5807"/>
-        <w:gridCol w:w="3827"/>
-      </w:tblGrid>
       <w:tr>
+        <w:tblPrEx>
+          <w:tblBorders>
+            <w:insideH w:val="none" w:sz="0" w:space="0" w:color="auto"/>
+            <w:insideV w:val="none" w:sz="0" w:space="0" w:color="auto"/>
+          </w:tblBorders>
+        </w:tblPrEx>
         <w:tc>
           <w:tcPr>
             <w:tcW w:w="5807" w:type="dxa"/>
+            <w:gridSpan w:val="7"/>
             <w:tcBorders>
               <w:right w:val="dashSmallGap" w:sz="4" w:space="0" w:color="auto"/>
             </w:tcBorders>
@@ -14878,6 +14863,7 @@
         <w:tc>
           <w:tcPr>
             <w:tcW w:w="3827" w:type="dxa"/>
+            <w:gridSpan w:val="4"/>
             <w:tcBorders>
               <w:left w:val="dashSmallGap" w:sz="4" w:space="0" w:color="auto"/>
             </w:tcBorders>
@@ -17186,12 +17172,1642 @@
           <w:lang w:val="en-GB"/>
         </w:rPr>
       </w:pPr>
+    </w:p>
+    <w:tbl>
+      <w:tblPr>
+        <w:tblStyle w:val="Tabellenraster"/>
+        <w:tblW w:w="15021" w:type="dxa"/>
+        <w:tblLook w:val="04A0" w:firstRow="1" w:lastRow="0" w:firstColumn="1" w:lastColumn="0" w:noHBand="0" w:noVBand="1"/>
+      </w:tblPr>
+      <w:tblGrid>
+        <w:gridCol w:w="4686"/>
+        <w:gridCol w:w="70"/>
+        <w:gridCol w:w="5486"/>
+        <w:gridCol w:w="663"/>
+        <w:gridCol w:w="4116"/>
+      </w:tblGrid>
+      <w:tr>
+        <w:trPr>
+          <w:trHeight w:val="2299"/>
+        </w:trPr>
+        <w:tc>
+          <w:tcPr>
+            <w:tcW w:w="4756" w:type="dxa"/>
+            <w:gridSpan w:val="2"/>
+          </w:tcPr>
+          <w:p>
+            <w:pPr>
+              <w:pStyle w:val="berschrift1"/>
+              <w:numPr>
+                <w:ilvl w:val="0"/>
+                <w:numId w:val="1"/>
+              </w:numPr>
+              <w:outlineLvl w:val="0"/>
+              <w:rPr>
+                <w:lang w:val="en-GB"/>
+              </w:rPr>
+            </w:pPr>
+            <w:r>
+              <w:rPr>
+                <w:noProof/>
+                <w:lang w:eastAsia="de-CH"/>
+              </w:rPr>
+              <w:drawing>
+                <wp:anchor distT="0" distB="0" distL="114300" distR="114300" simplePos="0" relativeHeight="251772928" behindDoc="1" locked="0" layoutInCell="1" allowOverlap="1">
+                  <wp:simplePos x="0" y="0"/>
+                  <wp:positionH relativeFrom="column">
+                    <wp:posOffset>1438275</wp:posOffset>
+                  </wp:positionH>
+                  <wp:positionV relativeFrom="paragraph">
+                    <wp:posOffset>46870</wp:posOffset>
+                  </wp:positionV>
+                  <wp:extent cx="1503680" cy="853440"/>
+                  <wp:effectExtent l="0" t="0" r="1270" b="3810"/>
+                  <wp:wrapTight wrapText="bothSides">
+                    <wp:wrapPolygon edited="0">
+                      <wp:start x="0" y="0"/>
+                      <wp:lineTo x="0" y="21214"/>
+                      <wp:lineTo x="21345" y="21214"/>
+                      <wp:lineTo x="21345" y="0"/>
+                      <wp:lineTo x="0" y="0"/>
+                    </wp:wrapPolygon>
+                  </wp:wrapTight>
+                  <wp:docPr id="60" name="Grafik 60"/>
+                  <wp:cNvGraphicFramePr>
+                    <a:graphicFrameLocks xmlns:a="http://schemas.openxmlformats.org/drawingml/2006/main" noChangeAspect="1"/>
+                  </wp:cNvGraphicFramePr>
+                  <a:graphic xmlns:a="http://schemas.openxmlformats.org/drawingml/2006/main">
+                    <a:graphicData uri="http://schemas.openxmlformats.org/drawingml/2006/picture">
+                      <pic:pic xmlns:pic="http://schemas.openxmlformats.org/drawingml/2006/picture">
+                        <pic:nvPicPr>
+                          <pic:cNvPr id="60" name="sync_async_Events.JPG"/>
+                          <pic:cNvPicPr/>
+                        </pic:nvPicPr>
+                        <pic:blipFill>
+                          <a:blip r:embed="rId69">
+                            <a:extLst>
+                              <a:ext uri="{28A0092B-C50C-407E-A947-70E740481C1C}">
+                                <a14:useLocalDpi xmlns:a14="http://schemas.microsoft.com/office/drawing/2010/main" val="0"/>
+                              </a:ext>
+                            </a:extLst>
+                          </a:blip>
+                          <a:stretch>
+                            <a:fillRect/>
+                          </a:stretch>
+                        </pic:blipFill>
+                        <pic:spPr>
+                          <a:xfrm>
+                            <a:off x="0" y="0"/>
+                            <a:ext cx="1503680" cy="853440"/>
+                          </a:xfrm>
+                          <a:prstGeom prst="rect">
+                            <a:avLst/>
+                          </a:prstGeom>
+                        </pic:spPr>
+                      </pic:pic>
+                    </a:graphicData>
+                  </a:graphic>
+                  <wp14:sizeRelH relativeFrom="margin">
+                    <wp14:pctWidth>0</wp14:pctWidth>
+                  </wp14:sizeRelH>
+                  <wp14:sizeRelV relativeFrom="margin">
+                    <wp14:pctHeight>0</wp14:pctHeight>
+                  </wp14:sizeRelV>
+                </wp:anchor>
+              </w:drawing>
+            </w:r>
+            <w:r>
+              <w:rPr>
+                <w:lang w:val="en-GB"/>
+              </w:rPr>
+              <w:t>Events</w:t>
+            </w:r>
+          </w:p>
+          <w:p>
+            <w:pPr>
+              <w:rPr>
+                <w:lang w:val="en-GB"/>
+              </w:rPr>
+            </w:pPr>
+            <w:r>
+              <w:rPr>
+                <w:lang w:val="en-GB"/>
+              </w:rPr>
+              <w:t>-</w:t>
+            </w:r>
+            <w:r>
+              <w:rPr>
+                <w:lang w:val="en-GB"/>
+              </w:rPr>
+              <w:t xml:space="preserve"> </w:t>
+            </w:r>
+            <w:r>
+              <w:rPr>
+                <w:b/>
+                <w:highlight w:val="yellow"/>
+                <w:lang w:val="en-GB"/>
+              </w:rPr>
+              <w:t>Synchronous</w:t>
+            </w:r>
+            <w:r>
+              <w:rPr>
+                <w:lang w:val="en-GB"/>
+              </w:rPr>
+              <w:t xml:space="preserve"> (Timer Interrupt, Periodic Task output) and </w:t>
+            </w:r>
+            <w:r>
+              <w:rPr>
+                <w:b/>
+                <w:highlight w:val="yellow"/>
+                <w:lang w:val="en-GB"/>
+              </w:rPr>
+              <w:t>Asynchronous</w:t>
+            </w:r>
+            <w:r>
+              <w:rPr>
+                <w:lang w:val="en-GB"/>
+              </w:rPr>
+              <w:t xml:space="preserve"> (Button pressed, Transceiver packet received, Beep after button press) </w:t>
+            </w:r>
+            <w:r>
+              <w:rPr>
+                <w:b/>
+                <w:highlight w:val="yellow"/>
+                <w:lang w:val="en-GB"/>
+              </w:rPr>
+              <w:t xml:space="preserve">Events </w:t>
+            </w:r>
+            <w:r>
+              <w:rPr>
+                <w:lang w:val="en-GB"/>
+              </w:rPr>
+              <w:t xml:space="preserve"> </w:t>
+            </w:r>
+          </w:p>
+          <w:p>
+            <w:pPr>
+              <w:rPr>
+                <w:lang w:val="en-GB"/>
+              </w:rPr>
+            </w:pPr>
+            <w:r>
+              <w:rPr>
+                <w:lang w:val="en-GB"/>
+              </w:rPr>
+              <w:t xml:space="preserve">- need infrastructure </w:t>
+            </w:r>
+            <w:r>
+              <w:rPr>
+                <w:lang w:val="en-GB"/>
+              </w:rPr>
+              <w:sym w:font="Wingdings" w:char="F0E0"/>
+            </w:r>
+            <w:r>
+              <w:rPr>
+                <w:lang w:val="en-GB"/>
+              </w:rPr>
+              <w:t xml:space="preserve"> </w:t>
+            </w:r>
+            <w:r>
+              <w:rPr>
+                <w:b/>
+                <w:highlight w:val="yellow"/>
+                <w:lang w:val="en-GB"/>
+              </w:rPr>
+              <w:t>Set/Clear/check</w:t>
+            </w:r>
+            <w:r>
+              <w:rPr>
+                <w:lang w:val="en-GB"/>
+              </w:rPr>
+              <w:t xml:space="preserve"> if event happened </w:t>
+            </w:r>
+          </w:p>
+          <w:p>
+            <w:pPr>
+              <w:rPr>
+                <w:lang w:val="en-GB"/>
+              </w:rPr>
+            </w:pPr>
+            <w:r>
+              <w:rPr>
+                <w:noProof/>
+                <w:lang w:eastAsia="de-CH"/>
+              </w:rPr>
+              <w:drawing>
+                <wp:anchor distT="0" distB="0" distL="114300" distR="114300" simplePos="0" relativeHeight="251774976" behindDoc="1" locked="0" layoutInCell="1" allowOverlap="1">
+                  <wp:simplePos x="0" y="0"/>
+                  <wp:positionH relativeFrom="column">
+                    <wp:posOffset>1943017</wp:posOffset>
+                  </wp:positionH>
+                  <wp:positionV relativeFrom="paragraph">
+                    <wp:posOffset>57509</wp:posOffset>
+                  </wp:positionV>
+                  <wp:extent cx="854016" cy="235591"/>
+                  <wp:effectExtent l="0" t="0" r="3810" b="0"/>
+                  <wp:wrapTight wrapText="bothSides">
+                    <wp:wrapPolygon edited="0">
+                      <wp:start x="0" y="0"/>
+                      <wp:lineTo x="0" y="19213"/>
+                      <wp:lineTo x="21214" y="19213"/>
+                      <wp:lineTo x="21214" y="0"/>
+                      <wp:lineTo x="0" y="0"/>
+                    </wp:wrapPolygon>
+                  </wp:wrapTight>
+                  <wp:docPr id="62" name="Grafik 62"/>
+                  <wp:cNvGraphicFramePr>
+                    <a:graphicFrameLocks xmlns:a="http://schemas.openxmlformats.org/drawingml/2006/main" noChangeAspect="1"/>
+                  </wp:cNvGraphicFramePr>
+                  <a:graphic xmlns:a="http://schemas.openxmlformats.org/drawingml/2006/main">
+                    <a:graphicData uri="http://schemas.openxmlformats.org/drawingml/2006/picture">
+                      <pic:pic xmlns:pic="http://schemas.openxmlformats.org/drawingml/2006/picture">
+                        <pic:nvPicPr>
+                          <pic:cNvPr id="1" name=""/>
+                          <pic:cNvPicPr/>
+                        </pic:nvPicPr>
+                        <pic:blipFill>
+                          <a:blip r:embed="rId70">
+                            <a:extLst>
+                              <a:ext uri="{28A0092B-C50C-407E-A947-70E740481C1C}">
+                                <a14:useLocalDpi xmlns:a14="http://schemas.microsoft.com/office/drawing/2010/main" val="0"/>
+                              </a:ext>
+                            </a:extLst>
+                          </a:blip>
+                          <a:stretch>
+                            <a:fillRect/>
+                          </a:stretch>
+                        </pic:blipFill>
+                        <pic:spPr>
+                          <a:xfrm>
+                            <a:off x="0" y="0"/>
+                            <a:ext cx="854016" cy="235591"/>
+                          </a:xfrm>
+                          <a:prstGeom prst="rect">
+                            <a:avLst/>
+                          </a:prstGeom>
+                        </pic:spPr>
+                      </pic:pic>
+                    </a:graphicData>
+                  </a:graphic>
+                </wp:anchor>
+              </w:drawing>
+            </w:r>
+            <w:r>
+              <w:rPr>
+                <w:lang w:val="en-GB"/>
+              </w:rPr>
+              <w:t xml:space="preserve">- Possible Implementation with an </w:t>
+            </w:r>
+            <w:r>
+              <w:rPr>
+                <w:b/>
+                <w:highlight w:val="yellow"/>
+                <w:lang w:val="en-GB"/>
+              </w:rPr>
+              <w:t xml:space="preserve">Event </w:t>
+            </w:r>
+            <w:r>
+              <w:rPr>
+                <w:b/>
+                <w:highlight w:val="yellow"/>
+                <w:lang w:val="en-GB"/>
+              </w:rPr>
+              <w:t>Array</w:t>
+            </w:r>
+            <w:r>
+              <w:rPr>
+                <w:lang w:val="en-GB"/>
+              </w:rPr>
+              <w:t>/-</w:t>
+            </w:r>
+            <w:r>
+              <w:rPr>
+                <w:lang w:val="en-GB"/>
+              </w:rPr>
+              <w:t>Queue/- List</w:t>
+            </w:r>
+          </w:p>
+        </w:tc>
+        <w:tc>
+          <w:tcPr>
+            <w:tcW w:w="6149" w:type="dxa"/>
+            <w:gridSpan w:val="2"/>
+          </w:tcPr>
+          <w:p>
+            <w:pPr>
+              <w:pStyle w:val="berschrift2"/>
+              <w:outlineLvl w:val="1"/>
+              <w:rPr>
+                <w:lang w:val="en-GB"/>
+              </w:rPr>
+            </w:pPr>
+            <w:r>
+              <w:rPr>
+                <w:noProof/>
+                <w:lang w:eastAsia="de-CH"/>
+              </w:rPr>
+              <w:drawing>
+                <wp:anchor distT="0" distB="0" distL="114300" distR="114300" simplePos="0" relativeHeight="251773952" behindDoc="1" locked="0" layoutInCell="1" allowOverlap="1">
+                  <wp:simplePos x="0" y="0"/>
+                  <wp:positionH relativeFrom="column">
+                    <wp:posOffset>1281010</wp:posOffset>
+                  </wp:positionH>
+                  <wp:positionV relativeFrom="paragraph">
+                    <wp:posOffset>159385</wp:posOffset>
+                  </wp:positionV>
+                  <wp:extent cx="2553335" cy="1276350"/>
+                  <wp:effectExtent l="0" t="0" r="0" b="0"/>
+                  <wp:wrapTight wrapText="bothSides">
+                    <wp:wrapPolygon edited="0">
+                      <wp:start x="0" y="0"/>
+                      <wp:lineTo x="0" y="21278"/>
+                      <wp:lineTo x="21433" y="21278"/>
+                      <wp:lineTo x="21433" y="0"/>
+                      <wp:lineTo x="0" y="0"/>
+                    </wp:wrapPolygon>
+                  </wp:wrapTight>
+                  <wp:docPr id="61" name="Grafik 61"/>
+                  <wp:cNvGraphicFramePr>
+                    <a:graphicFrameLocks xmlns:a="http://schemas.openxmlformats.org/drawingml/2006/main" noChangeAspect="1"/>
+                  </wp:cNvGraphicFramePr>
+                  <a:graphic xmlns:a="http://schemas.openxmlformats.org/drawingml/2006/main">
+                    <a:graphicData uri="http://schemas.openxmlformats.org/drawingml/2006/picture">
+                      <pic:pic xmlns:pic="http://schemas.openxmlformats.org/drawingml/2006/picture">
+                        <pic:nvPicPr>
+                          <pic:cNvPr id="1" name=""/>
+                          <pic:cNvPicPr/>
+                        </pic:nvPicPr>
+                        <pic:blipFill>
+                          <a:blip r:embed="rId71" cstate="print">
+                            <a:extLst>
+                              <a:ext uri="{28A0092B-C50C-407E-A947-70E740481C1C}">
+                                <a14:useLocalDpi xmlns:a14="http://schemas.microsoft.com/office/drawing/2010/main" val="0"/>
+                              </a:ext>
+                            </a:extLst>
+                          </a:blip>
+                          <a:stretch>
+                            <a:fillRect/>
+                          </a:stretch>
+                        </pic:blipFill>
+                        <pic:spPr>
+                          <a:xfrm>
+                            <a:off x="0" y="0"/>
+                            <a:ext cx="2553335" cy="1276350"/>
+                          </a:xfrm>
+                          <a:prstGeom prst="rect">
+                            <a:avLst/>
+                          </a:prstGeom>
+                        </pic:spPr>
+                      </pic:pic>
+                    </a:graphicData>
+                  </a:graphic>
+                  <wp14:sizeRelH relativeFrom="margin">
+                    <wp14:pctWidth>0</wp14:pctWidth>
+                  </wp14:sizeRelH>
+                  <wp14:sizeRelV relativeFrom="margin">
+                    <wp14:pctHeight>0</wp14:pctHeight>
+                  </wp14:sizeRelV>
+                </wp:anchor>
+              </w:drawing>
+            </w:r>
+            <w:r>
+              <w:rPr>
+                <w:lang w:val="en-GB"/>
+              </w:rPr>
+              <w:t xml:space="preserve">Decoupling Event </w:t>
+            </w:r>
+            <w:r>
+              <w:rPr>
+                <w:lang w:val="en-GB"/>
+              </w:rPr>
+              <w:t>and Processing</w:t>
+            </w:r>
+          </w:p>
+          <w:p>
+            <w:pPr>
+              <w:rPr>
+                <w:lang w:val="en-GB"/>
+              </w:rPr>
+            </w:pPr>
+            <w:r>
+              <w:rPr>
+                <w:lang w:val="en-GB"/>
+              </w:rPr>
+              <w:t>-</w:t>
+            </w:r>
+            <w:r>
+              <w:rPr>
+                <w:lang w:val="en-GB"/>
+              </w:rPr>
+              <w:t xml:space="preserve"> </w:t>
+            </w:r>
+            <w:r>
+              <w:rPr>
+                <w:lang w:val="en-GB"/>
+              </w:rPr>
+              <w:t xml:space="preserve">ISR or Polling </w:t>
+            </w:r>
+            <w:r>
+              <w:rPr>
+                <w:lang w:val="en-GB"/>
+              </w:rPr>
+              <w:t xml:space="preserve">Loop just Set Event (flags) </w:t>
+            </w:r>
+            <w:r>
+              <w:rPr>
+                <w:lang w:val="en-GB"/>
+              </w:rPr>
+              <w:sym w:font="Wingdings" w:char="F0E0"/>
+            </w:r>
+            <w:r>
+              <w:rPr>
+                <w:lang w:val="en-GB"/>
+              </w:rPr>
+              <w:t xml:space="preserve"> ‘fast’</w:t>
+            </w:r>
+          </w:p>
+          <w:p>
+            <w:pPr>
+              <w:rPr>
+                <w:lang w:val="en-GB"/>
+              </w:rPr>
+            </w:pPr>
+            <w:r>
+              <w:rPr>
+                <w:lang w:val="en-GB"/>
+              </w:rPr>
+              <w:t xml:space="preserve">- Main loop (Event handler) does the heavy workload </w:t>
+            </w:r>
+            <w:r>
+              <w:rPr>
+                <w:lang w:val="en-GB"/>
+              </w:rPr>
+              <w:sym w:font="Wingdings" w:char="F0E0"/>
+            </w:r>
+            <w:r>
+              <w:rPr>
+                <w:lang w:val="en-GB"/>
+              </w:rPr>
+              <w:t xml:space="preserve"> ‘slow’</w:t>
+            </w:r>
+          </w:p>
+          <w:p>
+            <w:pPr>
+              <w:rPr>
+                <w:lang w:val="en-GB"/>
+              </w:rPr>
+            </w:pPr>
+          </w:p>
+        </w:tc>
+        <w:tc>
+          <w:tcPr>
+            <w:tcW w:w="4116" w:type="dxa"/>
+          </w:tcPr>
+          <w:p>
+            <w:pPr>
+              <w:pStyle w:val="berschrift2"/>
+              <w:outlineLvl w:val="1"/>
+              <w:rPr>
+                <w:lang w:val="en-GB"/>
+              </w:rPr>
+            </w:pPr>
+            <w:r>
+              <w:rPr>
+                <w:lang w:val="en-GB"/>
+              </w:rPr>
+              <w:t>EVNT Array</w:t>
+            </w:r>
+          </w:p>
+          <w:p>
+            <w:pPr>
+              <w:rPr>
+                <w:lang w:val="en-GB"/>
+              </w:rPr>
+            </w:pPr>
+            <w:r>
+              <w:rPr>
+                <w:lang w:val="en-GB"/>
+              </w:rPr>
+              <w:t>-</w:t>
+            </w:r>
+            <w:r>
+              <w:rPr>
+                <w:lang w:val="en-GB"/>
+              </w:rPr>
+              <w:t xml:space="preserve"> </w:t>
+            </w:r>
+            <w:r>
+              <w:rPr>
+                <w:noProof/>
+                <w:lang w:eastAsia="de-CH"/>
+              </w:rPr>
+              <w:drawing>
+                <wp:anchor distT="0" distB="0" distL="114300" distR="114300" simplePos="0" relativeHeight="251777024" behindDoc="1" locked="0" layoutInCell="1" allowOverlap="1" wp14:anchorId="53ED8145" wp14:editId="598510E7">
+                  <wp:simplePos x="0" y="0"/>
+                  <wp:positionH relativeFrom="margin">
+                    <wp:posOffset>-1270</wp:posOffset>
+                  </wp:positionH>
+                  <wp:positionV relativeFrom="paragraph">
+                    <wp:posOffset>150495</wp:posOffset>
+                  </wp:positionV>
+                  <wp:extent cx="2476500" cy="319405"/>
+                  <wp:effectExtent l="0" t="0" r="0" b="4445"/>
+                  <wp:wrapTight wrapText="bothSides">
+                    <wp:wrapPolygon edited="0">
+                      <wp:start x="0" y="0"/>
+                      <wp:lineTo x="0" y="20612"/>
+                      <wp:lineTo x="21434" y="20612"/>
+                      <wp:lineTo x="21434" y="0"/>
+                      <wp:lineTo x="0" y="0"/>
+                    </wp:wrapPolygon>
+                  </wp:wrapTight>
+                  <wp:docPr id="63" name="Grafik 63"/>
+                  <wp:cNvGraphicFramePr>
+                    <a:graphicFrameLocks xmlns:a="http://schemas.openxmlformats.org/drawingml/2006/main" noChangeAspect="1"/>
+                  </wp:cNvGraphicFramePr>
+                  <a:graphic xmlns:a="http://schemas.openxmlformats.org/drawingml/2006/main">
+                    <a:graphicData uri="http://schemas.openxmlformats.org/drawingml/2006/picture">
+                      <pic:pic xmlns:pic="http://schemas.openxmlformats.org/drawingml/2006/picture">
+                        <pic:nvPicPr>
+                          <pic:cNvPr id="1" name=""/>
+                          <pic:cNvPicPr/>
+                        </pic:nvPicPr>
+                        <pic:blipFill>
+                          <a:blip r:embed="rId72" cstate="print">
+                            <a:extLst>
+                              <a:ext uri="{28A0092B-C50C-407E-A947-70E740481C1C}">
+                                <a14:useLocalDpi xmlns:a14="http://schemas.microsoft.com/office/drawing/2010/main" val="0"/>
+                              </a:ext>
+                            </a:extLst>
+                          </a:blip>
+                          <a:stretch>
+                            <a:fillRect/>
+                          </a:stretch>
+                        </pic:blipFill>
+                        <pic:spPr>
+                          <a:xfrm>
+                            <a:off x="0" y="0"/>
+                            <a:ext cx="2476500" cy="319405"/>
+                          </a:xfrm>
+                          <a:prstGeom prst="rect">
+                            <a:avLst/>
+                          </a:prstGeom>
+                        </pic:spPr>
+                      </pic:pic>
+                    </a:graphicData>
+                  </a:graphic>
+                  <wp14:sizeRelH relativeFrom="page">
+                    <wp14:pctWidth>0</wp14:pctWidth>
+                  </wp14:sizeRelH>
+                  <wp14:sizeRelV relativeFrom="page">
+                    <wp14:pctHeight>0</wp14:pctHeight>
+                  </wp14:sizeRelV>
+                </wp:anchor>
+              </w:drawing>
+            </w:r>
+            <w:r>
+              <w:rPr>
+                <w:lang w:val="en-GB"/>
+              </w:rPr>
+              <w:t>Array of Bytes</w:t>
+            </w:r>
+          </w:p>
+          <w:p>
+            <w:pPr>
+              <w:rPr>
+                <w:lang w:val="en-GB"/>
+              </w:rPr>
+            </w:pPr>
+            <w:r>
+              <w:rPr>
+                <w:noProof/>
+                <w:lang w:eastAsia="de-CH"/>
+              </w:rPr>
+              <w:drawing>
+                <wp:anchor distT="0" distB="0" distL="114300" distR="114300" simplePos="0" relativeHeight="251778048" behindDoc="1" locked="0" layoutInCell="1" allowOverlap="1">
+                  <wp:simplePos x="0" y="0"/>
+                  <wp:positionH relativeFrom="margin">
+                    <wp:posOffset>8255</wp:posOffset>
+                  </wp:positionH>
+                  <wp:positionV relativeFrom="paragraph">
+                    <wp:posOffset>562610</wp:posOffset>
+                  </wp:positionV>
+                  <wp:extent cx="2415540" cy="161925"/>
+                  <wp:effectExtent l="0" t="0" r="3810" b="9525"/>
+                  <wp:wrapTight wrapText="bothSides">
+                    <wp:wrapPolygon edited="0">
+                      <wp:start x="0" y="0"/>
+                      <wp:lineTo x="0" y="20329"/>
+                      <wp:lineTo x="21464" y="20329"/>
+                      <wp:lineTo x="21464" y="0"/>
+                      <wp:lineTo x="0" y="0"/>
+                    </wp:wrapPolygon>
+                  </wp:wrapTight>
+                  <wp:docPr id="65" name="Grafik 65"/>
+                  <wp:cNvGraphicFramePr>
+                    <a:graphicFrameLocks xmlns:a="http://schemas.openxmlformats.org/drawingml/2006/main" noChangeAspect="1"/>
+                  </wp:cNvGraphicFramePr>
+                  <a:graphic xmlns:a="http://schemas.openxmlformats.org/drawingml/2006/main">
+                    <a:graphicData uri="http://schemas.openxmlformats.org/drawingml/2006/picture">
+                      <pic:pic xmlns:pic="http://schemas.openxmlformats.org/drawingml/2006/picture">
+                        <pic:nvPicPr>
+                          <pic:cNvPr id="1" name=""/>
+                          <pic:cNvPicPr/>
+                        </pic:nvPicPr>
+                        <pic:blipFill>
+                          <a:blip r:embed="rId73" cstate="print">
+                            <a:extLst>
+                              <a:ext uri="{28A0092B-C50C-407E-A947-70E740481C1C}">
+                                <a14:useLocalDpi xmlns:a14="http://schemas.microsoft.com/office/drawing/2010/main" val="0"/>
+                              </a:ext>
+                            </a:extLst>
+                          </a:blip>
+                          <a:stretch>
+                            <a:fillRect/>
+                          </a:stretch>
+                        </pic:blipFill>
+                        <pic:spPr>
+                          <a:xfrm>
+                            <a:off x="0" y="0"/>
+                            <a:ext cx="2415540" cy="161925"/>
+                          </a:xfrm>
+                          <a:prstGeom prst="rect">
+                            <a:avLst/>
+                          </a:prstGeom>
+                        </pic:spPr>
+                      </pic:pic>
+                    </a:graphicData>
+                  </a:graphic>
+                  <wp14:sizeRelH relativeFrom="margin">
+                    <wp14:pctWidth>0</wp14:pctWidth>
+                  </wp14:sizeRelH>
+                  <wp14:sizeRelV relativeFrom="margin">
+                    <wp14:pctHeight>0</wp14:pctHeight>
+                  </wp14:sizeRelV>
+                </wp:anchor>
+              </w:drawing>
+            </w:r>
+            <w:r>
+              <w:rPr>
+                <w:lang w:val="en-GB"/>
+              </w:rPr>
+              <w:t>- Set event</w:t>
+            </w:r>
+          </w:p>
+          <w:p>
+            <w:pPr>
+              <w:rPr>
+                <w:lang w:val="en-GB"/>
+              </w:rPr>
+            </w:pPr>
+            <w:r>
+              <w:rPr>
+                <w:lang w:val="en-GB"/>
+              </w:rPr>
+              <w:t xml:space="preserve">- Considerations </w:t>
+            </w:r>
+            <w:r>
+              <w:rPr>
+                <w:lang w:val="en-GB"/>
+              </w:rPr>
+              <w:sym w:font="Wingdings" w:char="F0E0"/>
+            </w:r>
+            <w:r>
+              <w:rPr>
+                <w:lang w:val="en-GB"/>
+              </w:rPr>
+              <w:t xml:space="preserve"> Bit Order (Little or Big Endian)</w:t>
+            </w:r>
+          </w:p>
+          <w:p>
+            <w:pPr>
+              <w:rPr>
+                <w:lang w:val="en-GB"/>
+              </w:rPr>
+            </w:pPr>
+            <w:r>
+              <w:rPr>
+                <w:lang w:val="en-GB"/>
+              </w:rPr>
+              <w:t xml:space="preserve">   </w:t>
+            </w:r>
+            <w:r>
+              <w:rPr>
+                <w:lang w:val="en-GB"/>
+              </w:rPr>
+              <w:sym w:font="Wingdings" w:char="F0E0"/>
+            </w:r>
+            <w:r>
+              <w:rPr>
+                <w:lang w:val="en-GB"/>
+              </w:rPr>
+              <w:t xml:space="preserve"> Size of base memory unit: uint8_t, uint16_</w:t>
+            </w:r>
+            <w:proofErr w:type="gramStart"/>
+            <w:r>
+              <w:rPr>
+                <w:lang w:val="en-GB"/>
+              </w:rPr>
+              <w:t>t, …</w:t>
+            </w:r>
+            <w:proofErr w:type="gramEnd"/>
+          </w:p>
+        </w:tc>
+      </w:tr>
+      <w:tr>
+        <w:trPr>
+          <w:trHeight w:val="3001"/>
+        </w:trPr>
+        <w:tc>
+          <w:tcPr>
+            <w:tcW w:w="4686" w:type="dxa"/>
+            <w:vMerge w:val="restart"/>
+          </w:tcPr>
+          <w:p>
+            <w:pPr>
+              <w:pStyle w:val="berschrift2"/>
+              <w:outlineLvl w:val="1"/>
+              <w:rPr>
+                <w:lang w:val="en-GB"/>
+              </w:rPr>
+            </w:pPr>
+            <w:r>
+              <w:rPr>
+                <w:lang w:val="en-GB"/>
+              </w:rPr>
+              <w:t>Storing Events</w:t>
+            </w:r>
+          </w:p>
+          <w:p>
+            <w:pPr>
+              <w:rPr>
+                <w:lang w:val="en-GB"/>
+              </w:rPr>
+            </w:pPr>
+            <w:r>
+              <w:rPr>
+                <w:lang w:val="en-GB"/>
+              </w:rPr>
+              <w:t>-</w:t>
+            </w:r>
+            <w:r>
+              <w:rPr>
+                <w:lang w:val="en-GB"/>
+              </w:rPr>
+              <w:t xml:space="preserve"> Using as few memory as possible</w:t>
+            </w:r>
+          </w:p>
+          <w:p>
+            <w:pPr>
+              <w:rPr>
+                <w:lang w:val="en-GB"/>
+              </w:rPr>
+            </w:pPr>
+            <w:r>
+              <w:rPr>
+                <w:lang w:val="en-GB"/>
+              </w:rPr>
+              <w:t>- using event ‘flags’</w:t>
+            </w:r>
+          </w:p>
+          <w:p>
+            <w:pPr>
+              <w:rPr>
+                <w:lang w:val="en-GB"/>
+              </w:rPr>
+            </w:pPr>
+            <w:r>
+              <w:rPr>
+                <w:lang w:val="en-GB"/>
+              </w:rPr>
+              <w:t xml:space="preserve">- </w:t>
+            </w:r>
+            <w:r>
+              <w:rPr>
+                <w:lang w:val="en-GB"/>
+              </w:rPr>
+              <w:sym w:font="Wingdings" w:char="F0E0"/>
+            </w:r>
+            <w:r>
+              <w:rPr>
+                <w:lang w:val="en-GB"/>
+              </w:rPr>
+              <w:t xml:space="preserve"> mapping from ‘numbers’ to bits/flags</w:t>
+            </w:r>
+          </w:p>
+          <w:p>
+            <w:pPr>
+              <w:rPr>
+                <w:b/>
+                <w:lang w:val="en-GB"/>
+              </w:rPr>
+            </w:pPr>
+            <w:r>
+              <w:rPr>
+                <w:lang w:val="en-GB"/>
+              </w:rPr>
+              <w:t xml:space="preserve">- </w:t>
+            </w:r>
+            <w:r>
+              <w:rPr>
+                <w:b/>
+                <w:highlight w:val="yellow"/>
+                <w:lang w:val="en-GB"/>
+              </w:rPr>
+              <w:t>numbering can be priority</w:t>
+            </w:r>
+          </w:p>
+          <w:p>
+            <w:pPr>
+              <w:rPr>
+                <w:b/>
+                <w:lang w:val="en-GB"/>
+              </w:rPr>
+            </w:pPr>
+            <w:r>
+              <w:rPr>
+                <w:b/>
+                <w:lang w:val="en-GB"/>
+              </w:rPr>
+              <w:t xml:space="preserve">- </w:t>
+            </w:r>
+            <w:r>
+              <w:rPr>
+                <w:lang w:val="en-GB"/>
+              </w:rPr>
+              <w:t>with</w:t>
+            </w:r>
+            <w:r>
+              <w:rPr>
+                <w:b/>
+                <w:lang w:val="en-GB"/>
+              </w:rPr>
+              <w:t xml:space="preserve"> </w:t>
+            </w:r>
+            <w:r>
+              <w:rPr>
+                <w:lang w:val="en-GB"/>
+              </w:rPr>
+              <w:t xml:space="preserve">#define </w:t>
+            </w:r>
+            <w:r>
+              <w:rPr>
+                <w:lang w:val="en-GB"/>
+              </w:rPr>
+              <w:t xml:space="preserve"> or </w:t>
+            </w:r>
+            <w:proofErr w:type="spellStart"/>
+            <w:r>
+              <w:rPr>
+                <w:lang w:val="en-GB"/>
+              </w:rPr>
+              <w:t>typedef</w:t>
+            </w:r>
+            <w:proofErr w:type="spellEnd"/>
+            <w:r>
+              <w:rPr>
+                <w:lang w:val="en-GB"/>
+              </w:rPr>
+              <w:t xml:space="preserve"> </w:t>
+            </w:r>
+            <w:proofErr w:type="spellStart"/>
+            <w:r>
+              <w:rPr>
+                <w:lang w:val="en-GB"/>
+              </w:rPr>
+              <w:t>enum</w:t>
+            </w:r>
+            <w:proofErr w:type="spellEnd"/>
+            <w:r>
+              <w:rPr>
+                <w:lang w:val="en-GB"/>
+              </w:rPr>
+              <w:t xml:space="preserve"> (symbolic names </w:t>
+            </w:r>
+            <w:r>
+              <w:rPr>
+                <w:lang w:val="en-GB"/>
+              </w:rPr>
+              <w:t>instead of #define)</w:t>
+            </w:r>
+          </w:p>
+          <w:p>
+            <w:pPr>
+              <w:rPr>
+                <w:lang w:val="en-GB"/>
+              </w:rPr>
+            </w:pPr>
+            <w:r>
+              <w:rPr>
+                <w:b/>
+                <w:noProof/>
+                <w:lang w:eastAsia="de-CH"/>
+              </w:rPr>
+              <w:drawing>
+                <wp:anchor distT="0" distB="0" distL="114300" distR="114300" simplePos="0" relativeHeight="251790336" behindDoc="1" locked="0" layoutInCell="1" allowOverlap="1" wp14:anchorId="373DFDEC" wp14:editId="6043079F">
+                  <wp:simplePos x="0" y="0"/>
+                  <wp:positionH relativeFrom="column">
+                    <wp:posOffset>26406</wp:posOffset>
+                  </wp:positionH>
+                  <wp:positionV relativeFrom="paragraph">
+                    <wp:posOffset>39945</wp:posOffset>
+                  </wp:positionV>
+                  <wp:extent cx="2277110" cy="1470025"/>
+                  <wp:effectExtent l="0" t="0" r="8890" b="0"/>
+                  <wp:wrapTight wrapText="bothSides">
+                    <wp:wrapPolygon edited="0">
+                      <wp:start x="0" y="0"/>
+                      <wp:lineTo x="0" y="21273"/>
+                      <wp:lineTo x="21504" y="21273"/>
+                      <wp:lineTo x="21504" y="0"/>
+                      <wp:lineTo x="0" y="0"/>
+                    </wp:wrapPolygon>
+                  </wp:wrapTight>
+                  <wp:docPr id="66" name="Grafik 66"/>
+                  <wp:cNvGraphicFramePr>
+                    <a:graphicFrameLocks xmlns:a="http://schemas.openxmlformats.org/drawingml/2006/main" noChangeAspect="1"/>
+                  </wp:cNvGraphicFramePr>
+                  <a:graphic xmlns:a="http://schemas.openxmlformats.org/drawingml/2006/main">
+                    <a:graphicData uri="http://schemas.openxmlformats.org/drawingml/2006/picture">
+                      <pic:pic xmlns:pic="http://schemas.openxmlformats.org/drawingml/2006/picture">
+                        <pic:nvPicPr>
+                          <pic:cNvPr id="66" name="Storing Events.JPG"/>
+                          <pic:cNvPicPr/>
+                        </pic:nvPicPr>
+                        <pic:blipFill>
+                          <a:blip r:embed="rId74" cstate="print">
+                            <a:extLst>
+                              <a:ext uri="{28A0092B-C50C-407E-A947-70E740481C1C}">
+                                <a14:useLocalDpi xmlns:a14="http://schemas.microsoft.com/office/drawing/2010/main" val="0"/>
+                              </a:ext>
+                            </a:extLst>
+                          </a:blip>
+                          <a:stretch>
+                            <a:fillRect/>
+                          </a:stretch>
+                        </pic:blipFill>
+                        <pic:spPr>
+                          <a:xfrm>
+                            <a:off x="0" y="0"/>
+                            <a:ext cx="2277110" cy="1470025"/>
+                          </a:xfrm>
+                          <a:prstGeom prst="rect">
+                            <a:avLst/>
+                          </a:prstGeom>
+                        </pic:spPr>
+                      </pic:pic>
+                    </a:graphicData>
+                  </a:graphic>
+                  <wp14:sizeRelH relativeFrom="margin">
+                    <wp14:pctWidth>0</wp14:pctWidth>
+                  </wp14:sizeRelH>
+                  <wp14:sizeRelV relativeFrom="margin">
+                    <wp14:pctHeight>0</wp14:pctHeight>
+                  </wp14:sizeRelV>
+                </wp:anchor>
+              </w:drawing>
+            </w:r>
+          </w:p>
+          <w:p>
+            <w:pPr>
+              <w:rPr>
+                <w:lang w:val="en-GB"/>
+              </w:rPr>
+            </w:pPr>
+          </w:p>
+          <w:p>
+            <w:pPr>
+              <w:rPr>
+                <w:lang w:val="en-GB"/>
+              </w:rPr>
+            </w:pPr>
+          </w:p>
+          <w:p>
+            <w:pPr>
+              <w:rPr>
+                <w:lang w:val="en-GB"/>
+              </w:rPr>
+            </w:pPr>
+          </w:p>
+          <w:p>
+            <w:pPr>
+              <w:rPr>
+                <w:lang w:val="en-GB"/>
+              </w:rPr>
+            </w:pPr>
+          </w:p>
+          <w:p>
+            <w:pPr>
+              <w:rPr>
+                <w:lang w:val="en-GB"/>
+              </w:rPr>
+            </w:pPr>
+          </w:p>
+          <w:p>
+            <w:pPr>
+              <w:rPr>
+                <w:lang w:val="en-GB"/>
+              </w:rPr>
+            </w:pPr>
+          </w:p>
+          <w:p>
+            <w:pPr>
+              <w:rPr>
+                <w:lang w:val="en-GB"/>
+              </w:rPr>
+            </w:pPr>
+          </w:p>
+          <w:p>
+            <w:pPr>
+              <w:rPr>
+                <w:lang w:val="en-GB"/>
+              </w:rPr>
+            </w:pPr>
+          </w:p>
+          <w:p>
+            <w:pPr>
+              <w:rPr>
+                <w:lang w:val="en-GB"/>
+              </w:rPr>
+            </w:pPr>
+          </w:p>
+          <w:p>
+            <w:pPr>
+              <w:rPr>
+                <w:lang w:val="en-GB"/>
+              </w:rPr>
+            </w:pPr>
+            <w:r>
+              <w:rPr>
+                <w:noProof/>
+                <w:lang w:eastAsia="de-CH"/>
+              </w:rPr>
+              <w:drawing>
+                <wp:anchor distT="0" distB="0" distL="114300" distR="114300" simplePos="0" relativeHeight="251791360" behindDoc="1" locked="0" layoutInCell="1" allowOverlap="1" wp14:anchorId="06884425" wp14:editId="34AAE9B4">
+                  <wp:simplePos x="0" y="0"/>
+                  <wp:positionH relativeFrom="column">
+                    <wp:posOffset>10004</wp:posOffset>
+                  </wp:positionH>
+                  <wp:positionV relativeFrom="paragraph">
+                    <wp:posOffset>177848</wp:posOffset>
+                  </wp:positionV>
+                  <wp:extent cx="2837815" cy="811530"/>
+                  <wp:effectExtent l="0" t="0" r="635" b="7620"/>
+                  <wp:wrapTight wrapText="bothSides">
+                    <wp:wrapPolygon edited="0">
+                      <wp:start x="0" y="0"/>
+                      <wp:lineTo x="0" y="21296"/>
+                      <wp:lineTo x="21460" y="21296"/>
+                      <wp:lineTo x="21460" y="0"/>
+                      <wp:lineTo x="0" y="0"/>
+                    </wp:wrapPolygon>
+                  </wp:wrapTight>
+                  <wp:docPr id="67" name="Grafik 67"/>
+                  <wp:cNvGraphicFramePr>
+                    <a:graphicFrameLocks xmlns:a="http://schemas.openxmlformats.org/drawingml/2006/main" noChangeAspect="1"/>
+                  </wp:cNvGraphicFramePr>
+                  <a:graphic xmlns:a="http://schemas.openxmlformats.org/drawingml/2006/main">
+                    <a:graphicData uri="http://schemas.openxmlformats.org/drawingml/2006/picture">
+                      <pic:pic xmlns:pic="http://schemas.openxmlformats.org/drawingml/2006/picture">
+                        <pic:nvPicPr>
+                          <pic:cNvPr id="1" name=""/>
+                          <pic:cNvPicPr/>
+                        </pic:nvPicPr>
+                        <pic:blipFill>
+                          <a:blip r:embed="rId75" cstate="print">
+                            <a:extLst>
+                              <a:ext uri="{28A0092B-C50C-407E-A947-70E740481C1C}">
+                                <a14:useLocalDpi xmlns:a14="http://schemas.microsoft.com/office/drawing/2010/main" val="0"/>
+                              </a:ext>
+                            </a:extLst>
+                          </a:blip>
+                          <a:stretch>
+                            <a:fillRect/>
+                          </a:stretch>
+                        </pic:blipFill>
+                        <pic:spPr>
+                          <a:xfrm>
+                            <a:off x="0" y="0"/>
+                            <a:ext cx="2837815" cy="811530"/>
+                          </a:xfrm>
+                          <a:prstGeom prst="rect">
+                            <a:avLst/>
+                          </a:prstGeom>
+                        </pic:spPr>
+                      </pic:pic>
+                    </a:graphicData>
+                  </a:graphic>
+                  <wp14:sizeRelH relativeFrom="margin">
+                    <wp14:pctWidth>0</wp14:pctWidth>
+                  </wp14:sizeRelH>
+                  <wp14:sizeRelV relativeFrom="margin">
+                    <wp14:pctHeight>0</wp14:pctHeight>
+                  </wp14:sizeRelV>
+                </wp:anchor>
+              </w:drawing>
+            </w:r>
+          </w:p>
+        </w:tc>
+        <w:tc>
+          <w:tcPr>
+            <w:tcW w:w="5556" w:type="dxa"/>
+            <w:gridSpan w:val="2"/>
+            <w:vMerge w:val="restart"/>
+          </w:tcPr>
+          <w:p>
+            <w:pPr>
+              <w:pStyle w:val="berschrift2"/>
+              <w:outlineLvl w:val="1"/>
+              <w:rPr>
+                <w:lang w:val="en-GB"/>
+              </w:rPr>
+            </w:pPr>
+            <w:r>
+              <w:rPr>
+                <w:lang w:val="en-GB"/>
+              </w:rPr>
+              <w:t>Handling Events from Main loop</w:t>
+            </w:r>
+          </w:p>
+          <w:p>
+            <w:pPr>
+              <w:rPr>
+                <w:lang w:val="en-GB"/>
+              </w:rPr>
+            </w:pPr>
+            <w:r>
+              <w:rPr>
+                <w:b/>
+                <w:highlight w:val="yellow"/>
+                <w:lang w:val="en-GB"/>
+              </w:rPr>
+              <w:t>1. Extract Event</w:t>
+            </w:r>
+            <w:r>
+              <w:rPr>
+                <w:highlight w:val="yellow"/>
+                <w:lang w:val="en-GB"/>
+              </w:rPr>
+              <w:t xml:space="preserve"> </w:t>
+            </w:r>
+            <w:r>
+              <w:rPr>
+                <w:lang w:val="en-GB"/>
+              </w:rPr>
+              <w:t xml:space="preserve">(e.g. Loop) </w:t>
+            </w:r>
+          </w:p>
+          <w:p>
+            <w:pPr>
+              <w:rPr>
+                <w:lang w:val="en-GB"/>
+              </w:rPr>
+            </w:pPr>
+            <w:r>
+              <w:rPr>
+                <w:lang w:val="en-GB"/>
+              </w:rPr>
+              <w:t>- See if there is an event</w:t>
+            </w:r>
+          </w:p>
+          <w:p>
+            <w:pPr>
+              <w:rPr>
+                <w:lang w:val="en-GB"/>
+              </w:rPr>
+            </w:pPr>
+            <w:r>
+              <w:rPr>
+                <w:lang w:val="en-GB"/>
+              </w:rPr>
+              <w:t>- Event ‘number’ or bit position could be used as priority</w:t>
+            </w:r>
+          </w:p>
+          <w:p>
+            <w:pPr>
+              <w:rPr>
+                <w:lang w:val="en-GB"/>
+              </w:rPr>
+            </w:pPr>
+            <w:r>
+              <w:rPr>
+                <w:lang w:val="en-GB"/>
+              </w:rPr>
+              <w:t>- Extract bit/event</w:t>
+            </w:r>
+          </w:p>
+          <w:p>
+            <w:pPr>
+              <w:rPr>
+                <w:lang w:val="en-GB"/>
+              </w:rPr>
+            </w:pPr>
+            <w:r>
+              <w:rPr>
+                <w:b/>
+                <w:highlight w:val="yellow"/>
+                <w:lang w:val="en-GB"/>
+              </w:rPr>
+              <w:t>2. Handle Event</w:t>
+            </w:r>
+            <w:r>
+              <w:rPr>
+                <w:highlight w:val="yellow"/>
+                <w:lang w:val="en-GB"/>
+              </w:rPr>
+              <w:t xml:space="preserve"> </w:t>
+            </w:r>
+            <w:r>
+              <w:rPr>
+                <w:lang w:val="en-GB"/>
+              </w:rPr>
+              <w:t xml:space="preserve">(e.g. Switch) </w:t>
+            </w:r>
+            <w:r>
+              <w:rPr>
+                <w:lang w:val="en-GB"/>
+              </w:rPr>
+              <w:sym w:font="Wingdings" w:char="F0E0"/>
+            </w:r>
+            <w:r>
+              <w:rPr>
+                <w:lang w:val="en-GB"/>
+              </w:rPr>
+              <w:t xml:space="preserve"> Act according to event</w:t>
+            </w:r>
+          </w:p>
+          <w:p>
+            <w:pPr>
+              <w:rPr>
+                <w:lang w:val="en-GB"/>
+              </w:rPr>
+            </w:pPr>
+            <w:r>
+              <w:rPr>
+                <w:noProof/>
+                <w:lang w:eastAsia="de-CH"/>
+              </w:rPr>
+              <w:drawing>
+                <wp:anchor distT="0" distB="0" distL="114300" distR="114300" simplePos="0" relativeHeight="251792384" behindDoc="1" locked="0" layoutInCell="1" allowOverlap="1" wp14:anchorId="1BD462F4" wp14:editId="3DE4E5D6">
+                  <wp:simplePos x="0" y="0"/>
+                  <wp:positionH relativeFrom="column">
+                    <wp:posOffset>-6721</wp:posOffset>
+                  </wp:positionH>
+                  <wp:positionV relativeFrom="paragraph">
+                    <wp:posOffset>615795</wp:posOffset>
+                  </wp:positionV>
+                  <wp:extent cx="3390182" cy="1907610"/>
+                  <wp:effectExtent l="0" t="0" r="1270" b="0"/>
+                  <wp:wrapTight wrapText="bothSides">
+                    <wp:wrapPolygon edited="0">
+                      <wp:start x="0" y="0"/>
+                      <wp:lineTo x="0" y="21356"/>
+                      <wp:lineTo x="21487" y="21356"/>
+                      <wp:lineTo x="21487" y="0"/>
+                      <wp:lineTo x="0" y="0"/>
+                    </wp:wrapPolygon>
+                  </wp:wrapTight>
+                  <wp:docPr id="68" name="Grafik 68"/>
+                  <wp:cNvGraphicFramePr>
+                    <a:graphicFrameLocks xmlns:a="http://schemas.openxmlformats.org/drawingml/2006/main" noChangeAspect="1"/>
+                  </wp:cNvGraphicFramePr>
+                  <a:graphic xmlns:a="http://schemas.openxmlformats.org/drawingml/2006/main">
+                    <a:graphicData uri="http://schemas.openxmlformats.org/drawingml/2006/picture">
+                      <pic:pic xmlns:pic="http://schemas.openxmlformats.org/drawingml/2006/picture">
+                        <pic:nvPicPr>
+                          <pic:cNvPr id="1" name=""/>
+                          <pic:cNvPicPr/>
+                        </pic:nvPicPr>
+                        <pic:blipFill>
+                          <a:blip r:embed="rId76">
+                            <a:extLst>
+                              <a:ext uri="{28A0092B-C50C-407E-A947-70E740481C1C}">
+                                <a14:useLocalDpi xmlns:a14="http://schemas.microsoft.com/office/drawing/2010/main" val="0"/>
+                              </a:ext>
+                            </a:extLst>
+                          </a:blip>
+                          <a:stretch>
+                            <a:fillRect/>
+                          </a:stretch>
+                        </pic:blipFill>
+                        <pic:spPr>
+                          <a:xfrm>
+                            <a:off x="0" y="0"/>
+                            <a:ext cx="3390182" cy="1907610"/>
+                          </a:xfrm>
+                          <a:prstGeom prst="rect">
+                            <a:avLst/>
+                          </a:prstGeom>
+                        </pic:spPr>
+                      </pic:pic>
+                    </a:graphicData>
+                  </a:graphic>
+                </wp:anchor>
+              </w:drawing>
+            </w:r>
+            <w:r>
+              <w:rPr>
+                <w:b/>
+                <w:highlight w:val="yellow"/>
+                <w:lang w:val="en-GB"/>
+              </w:rPr>
+              <w:t>Advantage</w:t>
+            </w:r>
+            <w:r>
+              <w:rPr>
+                <w:lang w:val="en-GB"/>
+              </w:rPr>
+              <w:t xml:space="preserve">: simple, </w:t>
+            </w:r>
+            <w:r>
+              <w:rPr>
+                <w:b/>
+                <w:highlight w:val="yellow"/>
+                <w:lang w:val="en-GB"/>
+              </w:rPr>
+              <w:t>Disadvantage</w:t>
+            </w:r>
+            <w:r>
+              <w:rPr>
+                <w:lang w:val="en-GB"/>
+              </w:rPr>
+              <w:t xml:space="preserve">: Long if/else/switch, Order of event handling needs to be defined, </w:t>
+            </w:r>
+            <w:r>
+              <w:rPr>
+                <w:b/>
+                <w:highlight w:val="yellow"/>
+                <w:lang w:val="en-GB"/>
+              </w:rPr>
+              <w:t xml:space="preserve">need to protect against concurrent access </w:t>
+            </w:r>
+            <w:r>
+              <w:rPr>
+                <w:lang w:val="en-GB"/>
+              </w:rPr>
+              <w:t>(</w:t>
+            </w:r>
+            <w:proofErr w:type="spellStart"/>
+            <w:r>
+              <w:rPr>
+                <w:lang w:val="en-GB"/>
+              </w:rPr>
+              <w:t>weil</w:t>
+            </w:r>
+            <w:proofErr w:type="spellEnd"/>
+            <w:r>
+              <w:rPr>
+                <w:lang w:val="en-GB"/>
+              </w:rPr>
+              <w:t xml:space="preserve"> </w:t>
+            </w:r>
+            <w:proofErr w:type="spellStart"/>
+            <w:r>
+              <w:rPr>
+                <w:lang w:val="en-GB"/>
+              </w:rPr>
+              <w:t>z.B</w:t>
+            </w:r>
+            <w:proofErr w:type="spellEnd"/>
+            <w:r>
+              <w:rPr>
+                <w:lang w:val="en-GB"/>
+              </w:rPr>
+              <w:t xml:space="preserve">. </w:t>
+            </w:r>
+            <w:proofErr w:type="spellStart"/>
+            <w:r>
+              <w:rPr>
+                <w:lang w:val="en-GB"/>
+              </w:rPr>
+              <w:t>eine</w:t>
+            </w:r>
+            <w:proofErr w:type="spellEnd"/>
+            <w:r>
+              <w:rPr>
+                <w:lang w:val="en-GB"/>
+              </w:rPr>
+              <w:t xml:space="preserve"> ISR den Event </w:t>
+            </w:r>
+            <w:proofErr w:type="spellStart"/>
+            <w:r>
+              <w:rPr>
+                <w:lang w:val="en-GB"/>
+              </w:rPr>
+              <w:t>im</w:t>
+            </w:r>
+            <w:proofErr w:type="spellEnd"/>
+            <w:r>
+              <w:rPr>
+                <w:lang w:val="en-GB"/>
+              </w:rPr>
+              <w:t xml:space="preserve"> Array </w:t>
+            </w:r>
+            <w:proofErr w:type="spellStart"/>
+            <w:r>
+              <w:rPr>
+                <w:lang w:val="en-GB"/>
+              </w:rPr>
+              <w:t>setzt</w:t>
+            </w:r>
+            <w:proofErr w:type="spellEnd"/>
+            <w:r>
+              <w:rPr>
+                <w:lang w:val="en-GB"/>
+              </w:rPr>
+              <w:t xml:space="preserve"> und der Main loop das Event Array </w:t>
+            </w:r>
+            <w:proofErr w:type="spellStart"/>
+            <w:r>
+              <w:rPr>
+                <w:lang w:val="en-GB"/>
+              </w:rPr>
+              <w:t>abfragt</w:t>
+            </w:r>
+            <w:proofErr w:type="spellEnd"/>
+            <w:r>
+              <w:rPr>
+                <w:lang w:val="en-GB"/>
+              </w:rPr>
+              <w:t>)</w:t>
+            </w:r>
+          </w:p>
+        </w:tc>
+        <w:tc>
+          <w:tcPr>
+            <w:tcW w:w="4779" w:type="dxa"/>
+            <w:gridSpan w:val="2"/>
+          </w:tcPr>
+          <w:p>
+            <w:pPr>
+              <w:pStyle w:val="berschrift2"/>
+              <w:rPr>
+                <w:lang w:val="en-GB"/>
+              </w:rPr>
+            </w:pPr>
+            <w:r>
+              <w:rPr>
+                <w:noProof/>
+                <w:lang w:eastAsia="de-CH"/>
+              </w:rPr>
+              <w:drawing>
+                <wp:anchor distT="0" distB="0" distL="114300" distR="114300" simplePos="0" relativeHeight="251793408" behindDoc="1" locked="0" layoutInCell="1" allowOverlap="1" wp14:anchorId="11520941" wp14:editId="1339B32B">
+                  <wp:simplePos x="0" y="0"/>
+                  <wp:positionH relativeFrom="column">
+                    <wp:posOffset>-7131</wp:posOffset>
+                  </wp:positionH>
+                  <wp:positionV relativeFrom="paragraph">
+                    <wp:posOffset>158450</wp:posOffset>
+                  </wp:positionV>
+                  <wp:extent cx="2847975" cy="1732073"/>
+                  <wp:effectExtent l="0" t="0" r="0" b="1905"/>
+                  <wp:wrapTight wrapText="bothSides">
+                    <wp:wrapPolygon edited="0">
+                      <wp:start x="0" y="0"/>
+                      <wp:lineTo x="0" y="21386"/>
+                      <wp:lineTo x="21383" y="21386"/>
+                      <wp:lineTo x="21383" y="0"/>
+                      <wp:lineTo x="0" y="0"/>
+                    </wp:wrapPolygon>
+                  </wp:wrapTight>
+                  <wp:docPr id="69" name="Grafik 69"/>
+                  <wp:cNvGraphicFramePr>
+                    <a:graphicFrameLocks xmlns:a="http://schemas.openxmlformats.org/drawingml/2006/main" noChangeAspect="1"/>
+                  </wp:cNvGraphicFramePr>
+                  <a:graphic xmlns:a="http://schemas.openxmlformats.org/drawingml/2006/main">
+                    <a:graphicData uri="http://schemas.openxmlformats.org/drawingml/2006/picture">
+                      <pic:pic xmlns:pic="http://schemas.openxmlformats.org/drawingml/2006/picture">
+                        <pic:nvPicPr>
+                          <pic:cNvPr id="1" name=""/>
+                          <pic:cNvPicPr/>
+                        </pic:nvPicPr>
+                        <pic:blipFill>
+                          <a:blip r:embed="rId77">
+                            <a:extLst>
+                              <a:ext uri="{28A0092B-C50C-407E-A947-70E740481C1C}">
+                                <a14:useLocalDpi xmlns:a14="http://schemas.microsoft.com/office/drawing/2010/main" val="0"/>
+                              </a:ext>
+                            </a:extLst>
+                          </a:blip>
+                          <a:stretch>
+                            <a:fillRect/>
+                          </a:stretch>
+                        </pic:blipFill>
+                        <pic:spPr>
+                          <a:xfrm>
+                            <a:off x="0" y="0"/>
+                            <a:ext cx="2847975" cy="1732073"/>
+                          </a:xfrm>
+                          <a:prstGeom prst="rect">
+                            <a:avLst/>
+                          </a:prstGeom>
+                        </pic:spPr>
+                      </pic:pic>
+                    </a:graphicData>
+                  </a:graphic>
+                </wp:anchor>
+              </w:drawing>
+            </w:r>
+            <w:r>
+              <w:rPr>
+                <w:lang w:val="en-GB"/>
+              </w:rPr>
+              <w:t>EVNT Interface</w:t>
+            </w:r>
+          </w:p>
+        </w:tc>
+      </w:tr>
+      <w:tr>
+        <w:trPr>
+          <w:trHeight w:val="2361"/>
+        </w:trPr>
+        <w:tc>
+          <w:tcPr>
+            <w:tcW w:w="4686" w:type="dxa"/>
+            <w:vMerge/>
+          </w:tcPr>
+          <w:p>
+            <w:pPr>
+              <w:pStyle w:val="berschrift2"/>
+              <w:outlineLvl w:val="1"/>
+              <w:rPr>
+                <w:lang w:val="en-GB"/>
+              </w:rPr>
+            </w:pPr>
+          </w:p>
+        </w:tc>
+        <w:tc>
+          <w:tcPr>
+            <w:tcW w:w="5556" w:type="dxa"/>
+            <w:gridSpan w:val="2"/>
+            <w:vMerge/>
+          </w:tcPr>
+          <w:p>
+            <w:pPr>
+              <w:pStyle w:val="berschrift2"/>
+              <w:outlineLvl w:val="1"/>
+              <w:rPr>
+                <w:lang w:val="en-GB"/>
+              </w:rPr>
+            </w:pPr>
+          </w:p>
+        </w:tc>
+        <w:tc>
+          <w:tcPr>
+            <w:tcW w:w="4779" w:type="dxa"/>
+            <w:gridSpan w:val="2"/>
+          </w:tcPr>
+          <w:p>
+            <w:pPr>
+              <w:pStyle w:val="berschrift2"/>
+              <w:outlineLvl w:val="1"/>
+              <w:rPr>
+                <w:lang w:val="en-GB"/>
+              </w:rPr>
+            </w:pPr>
+          </w:p>
+        </w:tc>
+      </w:tr>
+    </w:tbl>
+    <w:p>
+      <w:pPr>
+        <w:rPr>
+          <w:lang w:val="en-GB"/>
+        </w:rPr>
+      </w:pPr>
       <w:bookmarkStart w:id="0" w:name="_GoBack"/>
       <w:bookmarkEnd w:id="0"/>
     </w:p>
+    <w:p>
+      <w:pPr>
+        <w:rPr>
+          <w:lang w:val="en-GB"/>
+        </w:rPr>
+      </w:pPr>
+    </w:p>
+    <w:p>
+      <w:pPr>
+        <w:rPr>
+          <w:lang w:val="en-GB"/>
+        </w:rPr>
+        <w:sectPr>
+          <w:pgSz w:w="16838" w:h="11906" w:orient="landscape"/>
+          <w:pgMar w:top="1417" w:right="1417" w:bottom="1417" w:left="1134" w:header="708" w:footer="708" w:gutter="0"/>
+          <w:cols w:space="708"/>
+          <w:docGrid w:linePitch="360"/>
+        </w:sectPr>
+      </w:pPr>
+    </w:p>
+    <w:p>
+      <w:pPr>
+        <w:rPr>
+          <w:lang w:val="en-GB"/>
+        </w:rPr>
+      </w:pPr>
+    </w:p>
     <w:sectPr>
-      <w:pgSz w:w="16838" w:h="11906" w:orient="landscape"/>
-      <w:pgMar w:top="1417" w:right="1417" w:bottom="1417" w:left="1134" w:header="708" w:footer="708" w:gutter="0"/>
+      <w:pgSz w:w="11906" w:h="16838"/>
+      <w:pgMar w:top="1417" w:right="1417" w:bottom="1134" w:left="1417" w:header="708" w:footer="708" w:gutter="0"/>
       <w:cols w:space="708"/>
       <w:docGrid w:linePitch="360"/>
     </w:sectPr>
@@ -17254,7 +18870,7 @@
             <w:noProof/>
             <w:lang w:val="de-DE"/>
           </w:rPr>
-          <w:t>6</w:t>
+          <w:t>2</w:t>
         </w:r>
         <w:r>
           <w:fldChar w:fldCharType="end"/>
@@ -17323,6 +18939,95 @@
 <file path=word/numbering.xml><?xml version="1.0" encoding="utf-8"?>
 <w:numbering xmlns:wpc="http://schemas.microsoft.com/office/word/2010/wordprocessingCanvas" xmlns:mc="http://schemas.openxmlformats.org/markup-compatibility/2006" xmlns:o="urn:schemas-microsoft-com:office:office" xmlns:r="http://schemas.openxmlformats.org/officeDocument/2006/relationships" xmlns:m="http://schemas.openxmlformats.org/officeDocument/2006/math" xmlns:v="urn:schemas-microsoft-com:vml" xmlns:wp14="http://schemas.microsoft.com/office/word/2010/wordprocessingDrawing" xmlns:wp="http://schemas.openxmlformats.org/drawingml/2006/wordprocessingDrawing" xmlns:w10="urn:schemas-microsoft-com:office:word" xmlns:w="http://schemas.openxmlformats.org/wordprocessingml/2006/main" xmlns:w14="http://schemas.microsoft.com/office/word/2010/wordml" xmlns:w15="http://schemas.microsoft.com/office/word/2012/wordml" xmlns:wpg="http://schemas.microsoft.com/office/word/2010/wordprocessingGroup" xmlns:wpi="http://schemas.microsoft.com/office/word/2010/wordprocessingInk" xmlns:wne="http://schemas.microsoft.com/office/word/2006/wordml" xmlns:wps="http://schemas.microsoft.com/office/word/2010/wordprocessingShape" mc:Ignorable="w14 w15 wp14">
   <w:abstractNum w:abstractNumId="0" w15:restartNumberingAfterBreak="0">
+    <w:nsid w:val="01E85897"/>
+    <w:multiLevelType w:val="hybridMultilevel"/>
+    <w:tmpl w:val="25D01B44"/>
+    <w:lvl w:ilvl="0" w:tplc="0807000F">
+      <w:start w:val="1"/>
+      <w:numFmt w:val="decimal"/>
+      <w:lvlText w:val="%1."/>
+      <w:lvlJc w:val="left"/>
+      <w:pPr>
+        <w:ind w:left="720" w:hanging="360"/>
+      </w:pPr>
+      <w:rPr>
+        <w:rFonts w:hint="default"/>
+      </w:rPr>
+    </w:lvl>
+    <w:lvl w:ilvl="1" w:tplc="08070019" w:tentative="1">
+      <w:start w:val="1"/>
+      <w:numFmt w:val="lowerLetter"/>
+      <w:lvlText w:val="%2."/>
+      <w:lvlJc w:val="left"/>
+      <w:pPr>
+        <w:ind w:left="1440" w:hanging="360"/>
+      </w:pPr>
+    </w:lvl>
+    <w:lvl w:ilvl="2" w:tplc="0807001B" w:tentative="1">
+      <w:start w:val="1"/>
+      <w:numFmt w:val="lowerRoman"/>
+      <w:lvlText w:val="%3."/>
+      <w:lvlJc w:val="right"/>
+      <w:pPr>
+        <w:ind w:left="2160" w:hanging="180"/>
+      </w:pPr>
+    </w:lvl>
+    <w:lvl w:ilvl="3" w:tplc="0807000F" w:tentative="1">
+      <w:start w:val="1"/>
+      <w:numFmt w:val="decimal"/>
+      <w:lvlText w:val="%4."/>
+      <w:lvlJc w:val="left"/>
+      <w:pPr>
+        <w:ind w:left="2880" w:hanging="360"/>
+      </w:pPr>
+    </w:lvl>
+    <w:lvl w:ilvl="4" w:tplc="08070019" w:tentative="1">
+      <w:start w:val="1"/>
+      <w:numFmt w:val="lowerLetter"/>
+      <w:lvlText w:val="%5."/>
+      <w:lvlJc w:val="left"/>
+      <w:pPr>
+        <w:ind w:left="3600" w:hanging="360"/>
+      </w:pPr>
+    </w:lvl>
+    <w:lvl w:ilvl="5" w:tplc="0807001B" w:tentative="1">
+      <w:start w:val="1"/>
+      <w:numFmt w:val="lowerRoman"/>
+      <w:lvlText w:val="%6."/>
+      <w:lvlJc w:val="right"/>
+      <w:pPr>
+        <w:ind w:left="4320" w:hanging="180"/>
+      </w:pPr>
+    </w:lvl>
+    <w:lvl w:ilvl="6" w:tplc="0807000F" w:tentative="1">
+      <w:start w:val="1"/>
+      <w:numFmt w:val="decimal"/>
+      <w:lvlText w:val="%7."/>
+      <w:lvlJc w:val="left"/>
+      <w:pPr>
+        <w:ind w:left="5040" w:hanging="360"/>
+      </w:pPr>
+    </w:lvl>
+    <w:lvl w:ilvl="7" w:tplc="08070019" w:tentative="1">
+      <w:start w:val="1"/>
+      <w:numFmt w:val="lowerLetter"/>
+      <w:lvlText w:val="%8."/>
+      <w:lvlJc w:val="left"/>
+      <w:pPr>
+        <w:ind w:left="5760" w:hanging="360"/>
+      </w:pPr>
+    </w:lvl>
+    <w:lvl w:ilvl="8" w:tplc="0807001B" w:tentative="1">
+      <w:start w:val="1"/>
+      <w:numFmt w:val="lowerRoman"/>
+      <w:lvlText w:val="%9."/>
+      <w:lvlJc w:val="right"/>
+      <w:pPr>
+        <w:ind w:left="6480" w:hanging="180"/>
+      </w:pPr>
+    </w:lvl>
+  </w:abstractNum>
+  <w:abstractNum w:abstractNumId="1" w15:restartNumberingAfterBreak="0">
     <w:nsid w:val="09356CBF"/>
     <w:multiLevelType w:val="hybridMultilevel"/>
     <w:tmpl w:val="9968C3B8"/>
@@ -17435,7 +19140,7 @@
       </w:rPr>
     </w:lvl>
   </w:abstractNum>
-  <w:abstractNum w:abstractNumId="1" w15:restartNumberingAfterBreak="0">
+  <w:abstractNum w:abstractNumId="2" w15:restartNumberingAfterBreak="0">
     <w:nsid w:val="0D6A53B9"/>
     <w:multiLevelType w:val="hybridMultilevel"/>
     <w:tmpl w:val="5902F532"/>
@@ -17548,11 +19253,11 @@
       </w:rPr>
     </w:lvl>
   </w:abstractNum>
-  <w:abstractNum w:abstractNumId="2" w15:restartNumberingAfterBreak="0">
-    <w:nsid w:val="13322A93"/>
+  <w:abstractNum w:abstractNumId="3" w15:restartNumberingAfterBreak="0">
+    <w:nsid w:val="13137708"/>
     <w:multiLevelType w:val="hybridMultilevel"/>
-    <w:tmpl w:val="55B4372C"/>
-    <w:lvl w:ilvl="0" w:tplc="0ACA2164">
+    <w:tmpl w:val="77F6A8C6"/>
+    <w:lvl w:ilvl="0" w:tplc="98B6F160">
       <w:start w:val="12"/>
       <w:numFmt w:val="bullet"/>
       <w:lvlText w:val="-"/>
@@ -17661,11 +19366,12 @@
       </w:rPr>
     </w:lvl>
   </w:abstractNum>
-  <w:abstractNum w:abstractNumId="3" w15:restartNumberingAfterBreak="0">
-    <w:nsid w:val="13D749D4"/>
+  <w:abstractNum w:abstractNumId="4" w15:restartNumberingAfterBreak="0">
+    <w:nsid w:val="13322A93"/>
     <w:multiLevelType w:val="hybridMultilevel"/>
-    <w:tmpl w:val="CADA9660"/>
-    <w:lvl w:ilvl="0" w:tplc="8206B198">
+    <w:tmpl w:val="55B4372C"/>
+    <w:lvl w:ilvl="0" w:tplc="0ACA2164">
+      <w:start w:val="12"/>
       <w:numFmt w:val="bullet"/>
       <w:lvlText w:val="-"/>
       <w:lvlJc w:val="left"/>
@@ -17773,11 +19479,11 @@
       </w:rPr>
     </w:lvl>
   </w:abstractNum>
-  <w:abstractNum w:abstractNumId="4" w15:restartNumberingAfterBreak="0">
-    <w:nsid w:val="14512A85"/>
+  <w:abstractNum w:abstractNumId="5" w15:restartNumberingAfterBreak="0">
+    <w:nsid w:val="13D749D4"/>
     <w:multiLevelType w:val="hybridMultilevel"/>
-    <w:tmpl w:val="654A5876"/>
-    <w:lvl w:ilvl="0" w:tplc="07CA471C">
+    <w:tmpl w:val="CADA9660"/>
+    <w:lvl w:ilvl="0" w:tplc="8206B198">
       <w:numFmt w:val="bullet"/>
       <w:lvlText w:val="-"/>
       <w:lvlJc w:val="left"/>
@@ -17885,7 +19591,119 @@
       </w:rPr>
     </w:lvl>
   </w:abstractNum>
-  <w:abstractNum w:abstractNumId="5" w15:restartNumberingAfterBreak="0">
+  <w:abstractNum w:abstractNumId="6" w15:restartNumberingAfterBreak="0">
+    <w:nsid w:val="14512A85"/>
+    <w:multiLevelType w:val="hybridMultilevel"/>
+    <w:tmpl w:val="654A5876"/>
+    <w:lvl w:ilvl="0" w:tplc="07CA471C">
+      <w:numFmt w:val="bullet"/>
+      <w:lvlText w:val="-"/>
+      <w:lvlJc w:val="left"/>
+      <w:pPr>
+        <w:ind w:left="720" w:hanging="360"/>
+      </w:pPr>
+      <w:rPr>
+        <w:rFonts w:ascii="Calibri" w:eastAsiaTheme="minorHAnsi" w:hAnsi="Calibri" w:cs="Calibri" w:hint="default"/>
+      </w:rPr>
+    </w:lvl>
+    <w:lvl w:ilvl="1" w:tplc="08070003" w:tentative="1">
+      <w:start w:val="1"/>
+      <w:numFmt w:val="bullet"/>
+      <w:lvlText w:val="o"/>
+      <w:lvlJc w:val="left"/>
+      <w:pPr>
+        <w:ind w:left="1440" w:hanging="360"/>
+      </w:pPr>
+      <w:rPr>
+        <w:rFonts w:ascii="Courier New" w:hAnsi="Courier New" w:cs="Courier New" w:hint="default"/>
+      </w:rPr>
+    </w:lvl>
+    <w:lvl w:ilvl="2" w:tplc="08070005" w:tentative="1">
+      <w:start w:val="1"/>
+      <w:numFmt w:val="bullet"/>
+      <w:lvlText w:val=""/>
+      <w:lvlJc w:val="left"/>
+      <w:pPr>
+        <w:ind w:left="2160" w:hanging="360"/>
+      </w:pPr>
+      <w:rPr>
+        <w:rFonts w:ascii="Wingdings" w:hAnsi="Wingdings" w:hint="default"/>
+      </w:rPr>
+    </w:lvl>
+    <w:lvl w:ilvl="3" w:tplc="08070001" w:tentative="1">
+      <w:start w:val="1"/>
+      <w:numFmt w:val="bullet"/>
+      <w:lvlText w:val=""/>
+      <w:lvlJc w:val="left"/>
+      <w:pPr>
+        <w:ind w:left="2880" w:hanging="360"/>
+      </w:pPr>
+      <w:rPr>
+        <w:rFonts w:ascii="Symbol" w:hAnsi="Symbol" w:hint="default"/>
+      </w:rPr>
+    </w:lvl>
+    <w:lvl w:ilvl="4" w:tplc="08070003" w:tentative="1">
+      <w:start w:val="1"/>
+      <w:numFmt w:val="bullet"/>
+      <w:lvlText w:val="o"/>
+      <w:lvlJc w:val="left"/>
+      <w:pPr>
+        <w:ind w:left="3600" w:hanging="360"/>
+      </w:pPr>
+      <w:rPr>
+        <w:rFonts w:ascii="Courier New" w:hAnsi="Courier New" w:cs="Courier New" w:hint="default"/>
+      </w:rPr>
+    </w:lvl>
+    <w:lvl w:ilvl="5" w:tplc="08070005" w:tentative="1">
+      <w:start w:val="1"/>
+      <w:numFmt w:val="bullet"/>
+      <w:lvlText w:val=""/>
+      <w:lvlJc w:val="left"/>
+      <w:pPr>
+        <w:ind w:left="4320" w:hanging="360"/>
+      </w:pPr>
+      <w:rPr>
+        <w:rFonts w:ascii="Wingdings" w:hAnsi="Wingdings" w:hint="default"/>
+      </w:rPr>
+    </w:lvl>
+    <w:lvl w:ilvl="6" w:tplc="08070001" w:tentative="1">
+      <w:start w:val="1"/>
+      <w:numFmt w:val="bullet"/>
+      <w:lvlText w:val=""/>
+      <w:lvlJc w:val="left"/>
+      <w:pPr>
+        <w:ind w:left="5040" w:hanging="360"/>
+      </w:pPr>
+      <w:rPr>
+        <w:rFonts w:ascii="Symbol" w:hAnsi="Symbol" w:hint="default"/>
+      </w:rPr>
+    </w:lvl>
+    <w:lvl w:ilvl="7" w:tplc="08070003" w:tentative="1">
+      <w:start w:val="1"/>
+      <w:numFmt w:val="bullet"/>
+      <w:lvlText w:val="o"/>
+      <w:lvlJc w:val="left"/>
+      <w:pPr>
+        <w:ind w:left="5760" w:hanging="360"/>
+      </w:pPr>
+      <w:rPr>
+        <w:rFonts w:ascii="Courier New" w:hAnsi="Courier New" w:cs="Courier New" w:hint="default"/>
+      </w:rPr>
+    </w:lvl>
+    <w:lvl w:ilvl="8" w:tplc="08070005" w:tentative="1">
+      <w:start w:val="1"/>
+      <w:numFmt w:val="bullet"/>
+      <w:lvlText w:val=""/>
+      <w:lvlJc w:val="left"/>
+      <w:pPr>
+        <w:ind w:left="6480" w:hanging="360"/>
+      </w:pPr>
+      <w:rPr>
+        <w:rFonts w:ascii="Wingdings" w:hAnsi="Wingdings" w:hint="default"/>
+      </w:rPr>
+    </w:lvl>
+  </w:abstractNum>
+  <w:abstractNum w:abstractNumId="7" w15:restartNumberingAfterBreak="0">
     <w:nsid w:val="202613EC"/>
     <w:multiLevelType w:val="hybridMultilevel"/>
     <w:tmpl w:val="799E20BC"/>
@@ -17999,7 +19817,7 @@
       </w:rPr>
     </w:lvl>
   </w:abstractNum>
-  <w:abstractNum w:abstractNumId="6" w15:restartNumberingAfterBreak="0">
+  <w:abstractNum w:abstractNumId="8" w15:restartNumberingAfterBreak="0">
     <w:nsid w:val="2DD86D25"/>
     <w:multiLevelType w:val="hybridMultilevel"/>
     <w:tmpl w:val="7B84D412"/>
@@ -18112,7 +19930,7 @@
       </w:rPr>
     </w:lvl>
   </w:abstractNum>
-  <w:abstractNum w:abstractNumId="7" w15:restartNumberingAfterBreak="0">
+  <w:abstractNum w:abstractNumId="9" w15:restartNumberingAfterBreak="0">
     <w:nsid w:val="2F4818DB"/>
     <w:multiLevelType w:val="hybridMultilevel"/>
     <w:tmpl w:val="3FF29F04"/>
@@ -18201,7 +20019,7 @@
       </w:pPr>
     </w:lvl>
   </w:abstractNum>
-  <w:abstractNum w:abstractNumId="8" w15:restartNumberingAfterBreak="0">
+  <w:abstractNum w:abstractNumId="10" w15:restartNumberingAfterBreak="0">
     <w:nsid w:val="303C2F26"/>
     <w:multiLevelType w:val="hybridMultilevel"/>
     <w:tmpl w:val="940CFDE8"/>
@@ -18313,7 +20131,7 @@
       </w:rPr>
     </w:lvl>
   </w:abstractNum>
-  <w:abstractNum w:abstractNumId="9" w15:restartNumberingAfterBreak="0">
+  <w:abstractNum w:abstractNumId="11" w15:restartNumberingAfterBreak="0">
     <w:nsid w:val="32A949F4"/>
     <w:multiLevelType w:val="hybridMultilevel"/>
     <w:tmpl w:val="AF283B88"/>
@@ -18426,7 +20244,7 @@
       </w:rPr>
     </w:lvl>
   </w:abstractNum>
-  <w:abstractNum w:abstractNumId="10" w15:restartNumberingAfterBreak="0">
+  <w:abstractNum w:abstractNumId="12" w15:restartNumberingAfterBreak="0">
     <w:nsid w:val="38A8471D"/>
     <w:multiLevelType w:val="hybridMultilevel"/>
     <w:tmpl w:val="6A94063A"/>
@@ -18541,7 +20359,7 @@
       </w:rPr>
     </w:lvl>
   </w:abstractNum>
-  <w:abstractNum w:abstractNumId="11" w15:restartNumberingAfterBreak="0">
+  <w:abstractNum w:abstractNumId="13" w15:restartNumberingAfterBreak="0">
     <w:nsid w:val="40AA765E"/>
     <w:multiLevelType w:val="hybridMultilevel"/>
     <w:tmpl w:val="7B2A96FE"/>
@@ -18653,7 +20471,7 @@
       </w:rPr>
     </w:lvl>
   </w:abstractNum>
-  <w:abstractNum w:abstractNumId="12" w15:restartNumberingAfterBreak="0">
+  <w:abstractNum w:abstractNumId="14" w15:restartNumberingAfterBreak="0">
     <w:nsid w:val="4A014517"/>
     <w:multiLevelType w:val="hybridMultilevel"/>
     <w:tmpl w:val="64CEC0A6"/>
@@ -18766,7 +20584,7 @@
       </w:rPr>
     </w:lvl>
   </w:abstractNum>
-  <w:abstractNum w:abstractNumId="13" w15:restartNumberingAfterBreak="0">
+  <w:abstractNum w:abstractNumId="15" w15:restartNumberingAfterBreak="0">
     <w:nsid w:val="4C220428"/>
     <w:multiLevelType w:val="hybridMultilevel"/>
     <w:tmpl w:val="3E107434"/>
@@ -18879,7 +20697,7 @@
       </w:rPr>
     </w:lvl>
   </w:abstractNum>
-  <w:abstractNum w:abstractNumId="14" w15:restartNumberingAfterBreak="0">
+  <w:abstractNum w:abstractNumId="16" w15:restartNumberingAfterBreak="0">
     <w:nsid w:val="4F163F71"/>
     <w:multiLevelType w:val="hybridMultilevel"/>
     <w:tmpl w:val="C372990A"/>
@@ -18992,7 +20810,7 @@
       </w:rPr>
     </w:lvl>
   </w:abstractNum>
-  <w:abstractNum w:abstractNumId="15" w15:restartNumberingAfterBreak="0">
+  <w:abstractNum w:abstractNumId="17" w15:restartNumberingAfterBreak="0">
     <w:nsid w:val="530A713C"/>
     <w:multiLevelType w:val="hybridMultilevel"/>
     <w:tmpl w:val="D5D25C36"/>
@@ -19105,7 +20923,7 @@
       </w:rPr>
     </w:lvl>
   </w:abstractNum>
-  <w:abstractNum w:abstractNumId="16" w15:restartNumberingAfterBreak="0">
+  <w:abstractNum w:abstractNumId="18" w15:restartNumberingAfterBreak="0">
     <w:nsid w:val="5A814DB4"/>
     <w:multiLevelType w:val="hybridMultilevel"/>
     <w:tmpl w:val="BB4495C2"/>
@@ -19218,7 +21036,7 @@
       </w:rPr>
     </w:lvl>
   </w:abstractNum>
-  <w:abstractNum w:abstractNumId="17" w15:restartNumberingAfterBreak="0">
+  <w:abstractNum w:abstractNumId="19" w15:restartNumberingAfterBreak="0">
     <w:nsid w:val="5A907E18"/>
     <w:multiLevelType w:val="hybridMultilevel"/>
     <w:tmpl w:val="6494D916"/>
@@ -19331,7 +21149,346 @@
       </w:rPr>
     </w:lvl>
   </w:abstractNum>
-  <w:abstractNum w:abstractNumId="18" w15:restartNumberingAfterBreak="0">
+  <w:abstractNum w:abstractNumId="20" w15:restartNumberingAfterBreak="0">
+    <w:nsid w:val="5D5F4B1C"/>
+    <w:multiLevelType w:val="hybridMultilevel"/>
+    <w:tmpl w:val="F7423952"/>
+    <w:lvl w:ilvl="0" w:tplc="BF826F86">
+      <w:start w:val="12"/>
+      <w:numFmt w:val="bullet"/>
+      <w:lvlText w:val="-"/>
+      <w:lvlJc w:val="left"/>
+      <w:pPr>
+        <w:ind w:left="720" w:hanging="360"/>
+      </w:pPr>
+      <w:rPr>
+        <w:rFonts w:ascii="Calibri" w:eastAsiaTheme="minorHAnsi" w:hAnsi="Calibri" w:cs="Calibri" w:hint="default"/>
+      </w:rPr>
+    </w:lvl>
+    <w:lvl w:ilvl="1" w:tplc="08070003" w:tentative="1">
+      <w:start w:val="1"/>
+      <w:numFmt w:val="bullet"/>
+      <w:lvlText w:val="o"/>
+      <w:lvlJc w:val="left"/>
+      <w:pPr>
+        <w:ind w:left="1440" w:hanging="360"/>
+      </w:pPr>
+      <w:rPr>
+        <w:rFonts w:ascii="Courier New" w:hAnsi="Courier New" w:cs="Courier New" w:hint="default"/>
+      </w:rPr>
+    </w:lvl>
+    <w:lvl w:ilvl="2" w:tplc="08070005" w:tentative="1">
+      <w:start w:val="1"/>
+      <w:numFmt w:val="bullet"/>
+      <w:lvlText w:val=""/>
+      <w:lvlJc w:val="left"/>
+      <w:pPr>
+        <w:ind w:left="2160" w:hanging="360"/>
+      </w:pPr>
+      <w:rPr>
+        <w:rFonts w:ascii="Wingdings" w:hAnsi="Wingdings" w:hint="default"/>
+      </w:rPr>
+    </w:lvl>
+    <w:lvl w:ilvl="3" w:tplc="08070001" w:tentative="1">
+      <w:start w:val="1"/>
+      <w:numFmt w:val="bullet"/>
+      <w:lvlText w:val=""/>
+      <w:lvlJc w:val="left"/>
+      <w:pPr>
+        <w:ind w:left="2880" w:hanging="360"/>
+      </w:pPr>
+      <w:rPr>
+        <w:rFonts w:ascii="Symbol" w:hAnsi="Symbol" w:hint="default"/>
+      </w:rPr>
+    </w:lvl>
+    <w:lvl w:ilvl="4" w:tplc="08070003" w:tentative="1">
+      <w:start w:val="1"/>
+      <w:numFmt w:val="bullet"/>
+      <w:lvlText w:val="o"/>
+      <w:lvlJc w:val="left"/>
+      <w:pPr>
+        <w:ind w:left="3600" w:hanging="360"/>
+      </w:pPr>
+      <w:rPr>
+        <w:rFonts w:ascii="Courier New" w:hAnsi="Courier New" w:cs="Courier New" w:hint="default"/>
+      </w:rPr>
+    </w:lvl>
+    <w:lvl w:ilvl="5" w:tplc="08070005" w:tentative="1">
+      <w:start w:val="1"/>
+      <w:numFmt w:val="bullet"/>
+      <w:lvlText w:val=""/>
+      <w:lvlJc w:val="left"/>
+      <w:pPr>
+        <w:ind w:left="4320" w:hanging="360"/>
+      </w:pPr>
+      <w:rPr>
+        <w:rFonts w:ascii="Wingdings" w:hAnsi="Wingdings" w:hint="default"/>
+      </w:rPr>
+    </w:lvl>
+    <w:lvl w:ilvl="6" w:tplc="08070001" w:tentative="1">
+      <w:start w:val="1"/>
+      <w:numFmt w:val="bullet"/>
+      <w:lvlText w:val=""/>
+      <w:lvlJc w:val="left"/>
+      <w:pPr>
+        <w:ind w:left="5040" w:hanging="360"/>
+      </w:pPr>
+      <w:rPr>
+        <w:rFonts w:ascii="Symbol" w:hAnsi="Symbol" w:hint="default"/>
+      </w:rPr>
+    </w:lvl>
+    <w:lvl w:ilvl="7" w:tplc="08070003" w:tentative="1">
+      <w:start w:val="1"/>
+      <w:numFmt w:val="bullet"/>
+      <w:lvlText w:val="o"/>
+      <w:lvlJc w:val="left"/>
+      <w:pPr>
+        <w:ind w:left="5760" w:hanging="360"/>
+      </w:pPr>
+      <w:rPr>
+        <w:rFonts w:ascii="Courier New" w:hAnsi="Courier New" w:cs="Courier New" w:hint="default"/>
+      </w:rPr>
+    </w:lvl>
+    <w:lvl w:ilvl="8" w:tplc="08070005" w:tentative="1">
+      <w:start w:val="1"/>
+      <w:numFmt w:val="bullet"/>
+      <w:lvlText w:val=""/>
+      <w:lvlJc w:val="left"/>
+      <w:pPr>
+        <w:ind w:left="6480" w:hanging="360"/>
+      </w:pPr>
+      <w:rPr>
+        <w:rFonts w:ascii="Wingdings" w:hAnsi="Wingdings" w:hint="default"/>
+      </w:rPr>
+    </w:lvl>
+  </w:abstractNum>
+  <w:abstractNum w:abstractNumId="21" w15:restartNumberingAfterBreak="0">
+    <w:nsid w:val="62C738AE"/>
+    <w:multiLevelType w:val="hybridMultilevel"/>
+    <w:tmpl w:val="5B4E345C"/>
+    <w:lvl w:ilvl="0" w:tplc="2F2E753E">
+      <w:start w:val="12"/>
+      <w:numFmt w:val="bullet"/>
+      <w:lvlText w:val="-"/>
+      <w:lvlJc w:val="left"/>
+      <w:pPr>
+        <w:ind w:left="720" w:hanging="360"/>
+      </w:pPr>
+      <w:rPr>
+        <w:rFonts w:ascii="Calibri" w:eastAsiaTheme="minorHAnsi" w:hAnsi="Calibri" w:cs="Calibri" w:hint="default"/>
+      </w:rPr>
+    </w:lvl>
+    <w:lvl w:ilvl="1" w:tplc="08070003" w:tentative="1">
+      <w:start w:val="1"/>
+      <w:numFmt w:val="bullet"/>
+      <w:lvlText w:val="o"/>
+      <w:lvlJc w:val="left"/>
+      <w:pPr>
+        <w:ind w:left="1440" w:hanging="360"/>
+      </w:pPr>
+      <w:rPr>
+        <w:rFonts w:ascii="Courier New" w:hAnsi="Courier New" w:cs="Courier New" w:hint="default"/>
+      </w:rPr>
+    </w:lvl>
+    <w:lvl w:ilvl="2" w:tplc="08070005" w:tentative="1">
+      <w:start w:val="1"/>
+      <w:numFmt w:val="bullet"/>
+      <w:lvlText w:val=""/>
+      <w:lvlJc w:val="left"/>
+      <w:pPr>
+        <w:ind w:left="2160" w:hanging="360"/>
+      </w:pPr>
+      <w:rPr>
+        <w:rFonts w:ascii="Wingdings" w:hAnsi="Wingdings" w:hint="default"/>
+      </w:rPr>
+    </w:lvl>
+    <w:lvl w:ilvl="3" w:tplc="08070001" w:tentative="1">
+      <w:start w:val="1"/>
+      <w:numFmt w:val="bullet"/>
+      <w:lvlText w:val=""/>
+      <w:lvlJc w:val="left"/>
+      <w:pPr>
+        <w:ind w:left="2880" w:hanging="360"/>
+      </w:pPr>
+      <w:rPr>
+        <w:rFonts w:ascii="Symbol" w:hAnsi="Symbol" w:hint="default"/>
+      </w:rPr>
+    </w:lvl>
+    <w:lvl w:ilvl="4" w:tplc="08070003" w:tentative="1">
+      <w:start w:val="1"/>
+      <w:numFmt w:val="bullet"/>
+      <w:lvlText w:val="o"/>
+      <w:lvlJc w:val="left"/>
+      <w:pPr>
+        <w:ind w:left="3600" w:hanging="360"/>
+      </w:pPr>
+      <w:rPr>
+        <w:rFonts w:ascii="Courier New" w:hAnsi="Courier New" w:cs="Courier New" w:hint="default"/>
+      </w:rPr>
+    </w:lvl>
+    <w:lvl w:ilvl="5" w:tplc="08070005" w:tentative="1">
+      <w:start w:val="1"/>
+      <w:numFmt w:val="bullet"/>
+      <w:lvlText w:val=""/>
+      <w:lvlJc w:val="left"/>
+      <w:pPr>
+        <w:ind w:left="4320" w:hanging="360"/>
+      </w:pPr>
+      <w:rPr>
+        <w:rFonts w:ascii="Wingdings" w:hAnsi="Wingdings" w:hint="default"/>
+      </w:rPr>
+    </w:lvl>
+    <w:lvl w:ilvl="6" w:tplc="08070001" w:tentative="1">
+      <w:start w:val="1"/>
+      <w:numFmt w:val="bullet"/>
+      <w:lvlText w:val=""/>
+      <w:lvlJc w:val="left"/>
+      <w:pPr>
+        <w:ind w:left="5040" w:hanging="360"/>
+      </w:pPr>
+      <w:rPr>
+        <w:rFonts w:ascii="Symbol" w:hAnsi="Symbol" w:hint="default"/>
+      </w:rPr>
+    </w:lvl>
+    <w:lvl w:ilvl="7" w:tplc="08070003" w:tentative="1">
+      <w:start w:val="1"/>
+      <w:numFmt w:val="bullet"/>
+      <w:lvlText w:val="o"/>
+      <w:lvlJc w:val="left"/>
+      <w:pPr>
+        <w:ind w:left="5760" w:hanging="360"/>
+      </w:pPr>
+      <w:rPr>
+        <w:rFonts w:ascii="Courier New" w:hAnsi="Courier New" w:cs="Courier New" w:hint="default"/>
+      </w:rPr>
+    </w:lvl>
+    <w:lvl w:ilvl="8" w:tplc="08070005" w:tentative="1">
+      <w:start w:val="1"/>
+      <w:numFmt w:val="bullet"/>
+      <w:lvlText w:val=""/>
+      <w:lvlJc w:val="left"/>
+      <w:pPr>
+        <w:ind w:left="6480" w:hanging="360"/>
+      </w:pPr>
+      <w:rPr>
+        <w:rFonts w:ascii="Wingdings" w:hAnsi="Wingdings" w:hint="default"/>
+      </w:rPr>
+    </w:lvl>
+  </w:abstractNum>
+  <w:abstractNum w:abstractNumId="22" w15:restartNumberingAfterBreak="0">
+    <w:nsid w:val="6A9653D5"/>
+    <w:multiLevelType w:val="hybridMultilevel"/>
+    <w:tmpl w:val="C432469E"/>
+    <w:lvl w:ilvl="0" w:tplc="3A0EBEBC">
+      <w:start w:val="12"/>
+      <w:numFmt w:val="bullet"/>
+      <w:lvlText w:val="-"/>
+      <w:lvlJc w:val="left"/>
+      <w:pPr>
+        <w:ind w:left="720" w:hanging="360"/>
+      </w:pPr>
+      <w:rPr>
+        <w:rFonts w:ascii="Calibri" w:eastAsiaTheme="minorHAnsi" w:hAnsi="Calibri" w:cs="Calibri" w:hint="default"/>
+      </w:rPr>
+    </w:lvl>
+    <w:lvl w:ilvl="1" w:tplc="08070003" w:tentative="1">
+      <w:start w:val="1"/>
+      <w:numFmt w:val="bullet"/>
+      <w:lvlText w:val="o"/>
+      <w:lvlJc w:val="left"/>
+      <w:pPr>
+        <w:ind w:left="1440" w:hanging="360"/>
+      </w:pPr>
+      <w:rPr>
+        <w:rFonts w:ascii="Courier New" w:hAnsi="Courier New" w:cs="Courier New" w:hint="default"/>
+      </w:rPr>
+    </w:lvl>
+    <w:lvl w:ilvl="2" w:tplc="08070005" w:tentative="1">
+      <w:start w:val="1"/>
+      <w:numFmt w:val="bullet"/>
+      <w:lvlText w:val=""/>
+      <w:lvlJc w:val="left"/>
+      <w:pPr>
+        <w:ind w:left="2160" w:hanging="360"/>
+      </w:pPr>
+      <w:rPr>
+        <w:rFonts w:ascii="Wingdings" w:hAnsi="Wingdings" w:hint="default"/>
+      </w:rPr>
+    </w:lvl>
+    <w:lvl w:ilvl="3" w:tplc="08070001" w:tentative="1">
+      <w:start w:val="1"/>
+      <w:numFmt w:val="bullet"/>
+      <w:lvlText w:val=""/>
+      <w:lvlJc w:val="left"/>
+      <w:pPr>
+        <w:ind w:left="2880" w:hanging="360"/>
+      </w:pPr>
+      <w:rPr>
+        <w:rFonts w:ascii="Symbol" w:hAnsi="Symbol" w:hint="default"/>
+      </w:rPr>
+    </w:lvl>
+    <w:lvl w:ilvl="4" w:tplc="08070003" w:tentative="1">
+      <w:start w:val="1"/>
+      <w:numFmt w:val="bullet"/>
+      <w:lvlText w:val="o"/>
+      <w:lvlJc w:val="left"/>
+      <w:pPr>
+        <w:ind w:left="3600" w:hanging="360"/>
+      </w:pPr>
+      <w:rPr>
+        <w:rFonts w:ascii="Courier New" w:hAnsi="Courier New" w:cs="Courier New" w:hint="default"/>
+      </w:rPr>
+    </w:lvl>
+    <w:lvl w:ilvl="5" w:tplc="08070005" w:tentative="1">
+      <w:start w:val="1"/>
+      <w:numFmt w:val="bullet"/>
+      <w:lvlText w:val=""/>
+      <w:lvlJc w:val="left"/>
+      <w:pPr>
+        <w:ind w:left="4320" w:hanging="360"/>
+      </w:pPr>
+      <w:rPr>
+        <w:rFonts w:ascii="Wingdings" w:hAnsi="Wingdings" w:hint="default"/>
+      </w:rPr>
+    </w:lvl>
+    <w:lvl w:ilvl="6" w:tplc="08070001" w:tentative="1">
+      <w:start w:val="1"/>
+      <w:numFmt w:val="bullet"/>
+      <w:lvlText w:val=""/>
+      <w:lvlJc w:val="left"/>
+      <w:pPr>
+        <w:ind w:left="5040" w:hanging="360"/>
+      </w:pPr>
+      <w:rPr>
+        <w:rFonts w:ascii="Symbol" w:hAnsi="Symbol" w:hint="default"/>
+      </w:rPr>
+    </w:lvl>
+    <w:lvl w:ilvl="7" w:tplc="08070003" w:tentative="1">
+      <w:start w:val="1"/>
+      <w:numFmt w:val="bullet"/>
+      <w:lvlText w:val="o"/>
+      <w:lvlJc w:val="left"/>
+      <w:pPr>
+        <w:ind w:left="5760" w:hanging="360"/>
+      </w:pPr>
+      <w:rPr>
+        <w:rFonts w:ascii="Courier New" w:hAnsi="Courier New" w:cs="Courier New" w:hint="default"/>
+      </w:rPr>
+    </w:lvl>
+    <w:lvl w:ilvl="8" w:tplc="08070005" w:tentative="1">
+      <w:start w:val="1"/>
+      <w:numFmt w:val="bullet"/>
+      <w:lvlText w:val=""/>
+      <w:lvlJc w:val="left"/>
+      <w:pPr>
+        <w:ind w:left="6480" w:hanging="360"/>
+      </w:pPr>
+      <w:rPr>
+        <w:rFonts w:ascii="Wingdings" w:hAnsi="Wingdings" w:hint="default"/>
+      </w:rPr>
+    </w:lvl>
+  </w:abstractNum>
+  <w:abstractNum w:abstractNumId="23" w15:restartNumberingAfterBreak="0">
     <w:nsid w:val="6DEB25C3"/>
     <w:multiLevelType w:val="hybridMultilevel"/>
     <w:tmpl w:val="299EEEB0"/>
@@ -19445,62 +21602,193 @@
       </w:rPr>
     </w:lvl>
   </w:abstractNum>
+  <w:abstractNum w:abstractNumId="24" w15:restartNumberingAfterBreak="0">
+    <w:nsid w:val="6F7067A4"/>
+    <w:multiLevelType w:val="hybridMultilevel"/>
+    <w:tmpl w:val="38B6300A"/>
+    <w:lvl w:ilvl="0" w:tplc="F15E2802">
+      <w:start w:val="12"/>
+      <w:numFmt w:val="bullet"/>
+      <w:lvlText w:val="-"/>
+      <w:lvlJc w:val="left"/>
+      <w:pPr>
+        <w:ind w:left="720" w:hanging="360"/>
+      </w:pPr>
+      <w:rPr>
+        <w:rFonts w:ascii="Calibri" w:eastAsiaTheme="minorHAnsi" w:hAnsi="Calibri" w:cs="Calibri" w:hint="default"/>
+      </w:rPr>
+    </w:lvl>
+    <w:lvl w:ilvl="1" w:tplc="08070003" w:tentative="1">
+      <w:start w:val="1"/>
+      <w:numFmt w:val="bullet"/>
+      <w:lvlText w:val="o"/>
+      <w:lvlJc w:val="left"/>
+      <w:pPr>
+        <w:ind w:left="1440" w:hanging="360"/>
+      </w:pPr>
+      <w:rPr>
+        <w:rFonts w:ascii="Courier New" w:hAnsi="Courier New" w:cs="Courier New" w:hint="default"/>
+      </w:rPr>
+    </w:lvl>
+    <w:lvl w:ilvl="2" w:tplc="08070005" w:tentative="1">
+      <w:start w:val="1"/>
+      <w:numFmt w:val="bullet"/>
+      <w:lvlText w:val=""/>
+      <w:lvlJc w:val="left"/>
+      <w:pPr>
+        <w:ind w:left="2160" w:hanging="360"/>
+      </w:pPr>
+      <w:rPr>
+        <w:rFonts w:ascii="Wingdings" w:hAnsi="Wingdings" w:hint="default"/>
+      </w:rPr>
+    </w:lvl>
+    <w:lvl w:ilvl="3" w:tplc="08070001" w:tentative="1">
+      <w:start w:val="1"/>
+      <w:numFmt w:val="bullet"/>
+      <w:lvlText w:val=""/>
+      <w:lvlJc w:val="left"/>
+      <w:pPr>
+        <w:ind w:left="2880" w:hanging="360"/>
+      </w:pPr>
+      <w:rPr>
+        <w:rFonts w:ascii="Symbol" w:hAnsi="Symbol" w:hint="default"/>
+      </w:rPr>
+    </w:lvl>
+    <w:lvl w:ilvl="4" w:tplc="08070003" w:tentative="1">
+      <w:start w:val="1"/>
+      <w:numFmt w:val="bullet"/>
+      <w:lvlText w:val="o"/>
+      <w:lvlJc w:val="left"/>
+      <w:pPr>
+        <w:ind w:left="3600" w:hanging="360"/>
+      </w:pPr>
+      <w:rPr>
+        <w:rFonts w:ascii="Courier New" w:hAnsi="Courier New" w:cs="Courier New" w:hint="default"/>
+      </w:rPr>
+    </w:lvl>
+    <w:lvl w:ilvl="5" w:tplc="08070005" w:tentative="1">
+      <w:start w:val="1"/>
+      <w:numFmt w:val="bullet"/>
+      <w:lvlText w:val=""/>
+      <w:lvlJc w:val="left"/>
+      <w:pPr>
+        <w:ind w:left="4320" w:hanging="360"/>
+      </w:pPr>
+      <w:rPr>
+        <w:rFonts w:ascii="Wingdings" w:hAnsi="Wingdings" w:hint="default"/>
+      </w:rPr>
+    </w:lvl>
+    <w:lvl w:ilvl="6" w:tplc="08070001" w:tentative="1">
+      <w:start w:val="1"/>
+      <w:numFmt w:val="bullet"/>
+      <w:lvlText w:val=""/>
+      <w:lvlJc w:val="left"/>
+      <w:pPr>
+        <w:ind w:left="5040" w:hanging="360"/>
+      </w:pPr>
+      <w:rPr>
+        <w:rFonts w:ascii="Symbol" w:hAnsi="Symbol" w:hint="default"/>
+      </w:rPr>
+    </w:lvl>
+    <w:lvl w:ilvl="7" w:tplc="08070003" w:tentative="1">
+      <w:start w:val="1"/>
+      <w:numFmt w:val="bullet"/>
+      <w:lvlText w:val="o"/>
+      <w:lvlJc w:val="left"/>
+      <w:pPr>
+        <w:ind w:left="5760" w:hanging="360"/>
+      </w:pPr>
+      <w:rPr>
+        <w:rFonts w:ascii="Courier New" w:hAnsi="Courier New" w:cs="Courier New" w:hint="default"/>
+      </w:rPr>
+    </w:lvl>
+    <w:lvl w:ilvl="8" w:tplc="08070005" w:tentative="1">
+      <w:start w:val="1"/>
+      <w:numFmt w:val="bullet"/>
+      <w:lvlText w:val=""/>
+      <w:lvlJc w:val="left"/>
+      <w:pPr>
+        <w:ind w:left="6480" w:hanging="360"/>
+      </w:pPr>
+      <w:rPr>
+        <w:rFonts w:ascii="Wingdings" w:hAnsi="Wingdings" w:hint="default"/>
+      </w:rPr>
+    </w:lvl>
+  </w:abstractNum>
   <w:num w:numId="1">
+    <w:abstractNumId w:val="9"/>
+  </w:num>
+  <w:num w:numId="2">
+    <w:abstractNumId w:val="13"/>
+  </w:num>
+  <w:num w:numId="3">
+    <w:abstractNumId w:val="6"/>
+  </w:num>
+  <w:num w:numId="4">
+    <w:abstractNumId w:val="10"/>
+  </w:num>
+  <w:num w:numId="5">
+    <w:abstractNumId w:val="5"/>
+  </w:num>
+  <w:num w:numId="6">
+    <w:abstractNumId w:val="14"/>
+  </w:num>
+  <w:num w:numId="7">
+    <w:abstractNumId w:val="4"/>
+  </w:num>
+  <w:num w:numId="8">
+    <w:abstractNumId w:val="2"/>
+  </w:num>
+  <w:num w:numId="9">
+    <w:abstractNumId w:val="23"/>
+  </w:num>
+  <w:num w:numId="10">
+    <w:abstractNumId w:val="18"/>
+  </w:num>
+  <w:num w:numId="11">
+    <w:abstractNumId w:val="8"/>
+  </w:num>
+  <w:num w:numId="12">
+    <w:abstractNumId w:val="11"/>
+  </w:num>
+  <w:num w:numId="13">
+    <w:abstractNumId w:val="1"/>
+  </w:num>
+  <w:num w:numId="14">
+    <w:abstractNumId w:val="16"/>
+  </w:num>
+  <w:num w:numId="15">
     <w:abstractNumId w:val="7"/>
   </w:num>
-  <w:num w:numId="2">
-    <w:abstractNumId w:val="11"/>
+  <w:num w:numId="16">
+    <w:abstractNumId w:val="19"/>
   </w:num>
-  <w:num w:numId="3">
-    <w:abstractNumId w:val="4"/>
+  <w:num w:numId="17">
+    <w:abstractNumId w:val="17"/>
   </w:num>
-  <w:num w:numId="4">
-    <w:abstractNumId w:val="8"/>
+  <w:num w:numId="18">
+    <w:abstractNumId w:val="12"/>
   </w:num>
-  <w:num w:numId="5">
+  <w:num w:numId="19">
+    <w:abstractNumId w:val="15"/>
+  </w:num>
+  <w:num w:numId="20">
     <w:abstractNumId w:val="3"/>
   </w:num>
-  <w:num w:numId="6">
-    <w:abstractNumId w:val="12"/>
+  <w:num w:numId="21">
+    <w:abstractNumId w:val="20"/>
   </w:num>
-  <w:num w:numId="7">
-    <w:abstractNumId w:val="2"/>
+  <w:num w:numId="22">
+    <w:abstractNumId w:val="21"/>
   </w:num>
-  <w:num w:numId="8">
-    <w:abstractNumId w:val="1"/>
+  <w:num w:numId="23">
+    <w:abstractNumId w:val="24"/>
   </w:num>
-  <w:num w:numId="9">
-    <w:abstractNumId w:val="18"/>
+  <w:num w:numId="24">
+    <w:abstractNumId w:val="22"/>
   </w:num>
-  <w:num w:numId="10">
-    <w:abstractNumId w:val="16"/>
-  </w:num>
-  <w:num w:numId="11">
-    <w:abstractNumId w:val="6"/>
-  </w:num>
-  <w:num w:numId="12">
-    <w:abstractNumId w:val="9"/>
-  </w:num>
-  <w:num w:numId="13">
+  <w:num w:numId="25">
     <w:abstractNumId w:val="0"/>
-  </w:num>
-  <w:num w:numId="14">
-    <w:abstractNumId w:val="14"/>
-  </w:num>
-  <w:num w:numId="15">
-    <w:abstractNumId w:val="5"/>
-  </w:num>
-  <w:num w:numId="16">
-    <w:abstractNumId w:val="17"/>
-  </w:num>
-  <w:num w:numId="17">
-    <w:abstractNumId w:val="15"/>
-  </w:num>
-  <w:num w:numId="18">
-    <w:abstractNumId w:val="10"/>
-  </w:num>
-  <w:num w:numId="19">
-    <w:abstractNumId w:val="13"/>
   </w:num>
   <w:numIdMacAtCleanup w:val="1"/>
 </w:numbering>

</xml_diff>